<commit_message>
added a non-working login page
</commit_message>
<xml_diff>
--- a/pdf/templates/movements.docx
+++ b/pdf/templates/movements.docx
@@ -1,588 +1,239 @@
 
 <file path=word/document.xml><?xml version="1.0" encoding="utf-8"?>
-<w:document xmlns:wpc="http://schemas.microsoft.com/office/word/2010/wordprocessingCanvas" xmlns:cx="http://schemas.microsoft.com/office/drawing/2014/chartex" xmlns:mc="http://schemas.openxmlformats.org/markup-compatibility/2006" xmlns:o="urn:schemas-microsoft-com:office:office" xmlns:r="http://schemas.openxmlformats.org/officeDocument/2006/relationships" xmlns:m="http://schemas.openxmlformats.org/officeDocument/2006/math" xmlns:v="urn:schemas-microsoft-com:vml" xmlns:wp14="http://schemas.microsoft.com/office/word/2010/wordprocessingDrawing" xmlns:wp="http://schemas.openxmlformats.org/drawingml/2006/wordprocessingDrawing" xmlns:w10="urn:schemas-microsoft-com:office:word" xmlns:w="http://schemas.openxmlformats.org/wordprocessingml/2006/main" xmlns:w14="http://schemas.microsoft.com/office/word/2010/wordml" xmlns:w15="http://schemas.microsoft.com/office/word/2012/wordml" xmlns:w16se="http://schemas.microsoft.com/office/word/2015/wordml/symex" xmlns:wpg="http://schemas.microsoft.com/office/word/2010/wordprocessingGroup" xmlns:wpi="http://schemas.microsoft.com/office/word/2010/wordprocessingInk" xmlns:wne="http://schemas.microsoft.com/office/word/2006/wordml" xmlns:wps="http://schemas.microsoft.com/office/word/2010/wordprocessingShape" mc:Ignorable="w14 w15 w16se wp14">
+<w:document xmlns:wpc="http://schemas.microsoft.com/office/word/2010/wordprocessingCanvas" xmlns:cx="http://schemas.microsoft.com/office/drawing/2014/chartex" xmlns:cx1="http://schemas.microsoft.com/office/drawing/2015/9/8/chartex" xmlns:cx2="http://schemas.microsoft.com/office/drawing/2015/10/21/chartex" xmlns:cx3="http://schemas.microsoft.com/office/drawing/2016/5/9/chartex" xmlns:cx4="http://schemas.microsoft.com/office/drawing/2016/5/10/chartex" xmlns:cx5="http://schemas.microsoft.com/office/drawing/2016/5/11/chartex" xmlns:cx6="http://schemas.microsoft.com/office/drawing/2016/5/12/chartex" xmlns:cx7="http://schemas.microsoft.com/office/drawing/2016/5/13/chartex" xmlns:cx8="http://schemas.microsoft.com/office/drawing/2016/5/14/chartex" xmlns:mc="http://schemas.openxmlformats.org/markup-compatibility/2006" xmlns:aink="http://schemas.microsoft.com/office/drawing/2016/ink" xmlns:am3d="http://schemas.microsoft.com/office/drawing/2017/model3d" xmlns:o="urn:schemas-microsoft-com:office:office" xmlns:oel="http://schemas.microsoft.com/office/2019/extlst" xmlns:r="http://schemas.openxmlformats.org/officeDocument/2006/relationships" xmlns:m="http://schemas.openxmlformats.org/officeDocument/2006/math" xmlns:v="urn:schemas-microsoft-com:vml" xmlns:wp14="http://schemas.microsoft.com/office/word/2010/wordprocessingDrawing" xmlns:wp="http://schemas.openxmlformats.org/drawingml/2006/wordprocessingDrawing" xmlns:w10="urn:schemas-microsoft-com:office:word" xmlns:w="http://schemas.openxmlformats.org/wordprocessingml/2006/main" xmlns:w14="http://schemas.microsoft.com/office/word/2010/wordml" xmlns:w15="http://schemas.microsoft.com/office/word/2012/wordml" xmlns:w16cex="http://schemas.microsoft.com/office/word/2018/wordml/cex" xmlns:w16cid="http://schemas.microsoft.com/office/word/2016/wordml/cid" xmlns:w16="http://schemas.microsoft.com/office/word/2018/wordml" xmlns:w16du="http://schemas.microsoft.com/office/word/2023/wordml/word16du" xmlns:w16sdtdh="http://schemas.microsoft.com/office/word/2020/wordml/sdtdatahash" xmlns:w16se="http://schemas.microsoft.com/office/word/2015/wordml/symex" xmlns:wpg="http://schemas.microsoft.com/office/word/2010/wordprocessingGroup" xmlns:wpi="http://schemas.microsoft.com/office/word/2010/wordprocessingInk" xmlns:wne="http://schemas.microsoft.com/office/word/2006/wordml" xmlns:wps="http://schemas.microsoft.com/office/word/2010/wordprocessingShape" mc:Ignorable="w14 w15 w16se w16cid w16 w16cex w16sdtdh w16du wp14">
   <w:body>
+    <w:tbl>
+      <w:tblPr>
+        <w:tblStyle w:val="TableGrid"/>
+        <w:bidiVisual/>
+        <w:tblW w:w="0" w:type="auto"/>
+        <w:tblBorders>
+          <w:top w:val="none" w:sz="0" w:space="0" w:color="auto"/>
+          <w:left w:val="none" w:sz="0" w:space="0" w:color="auto"/>
+          <w:bottom w:val="none" w:sz="0" w:space="0" w:color="auto"/>
+          <w:right w:val="none" w:sz="0" w:space="0" w:color="auto"/>
+          <w:insideH w:val="none" w:sz="0" w:space="0" w:color="auto"/>
+          <w:insideV w:val="none" w:sz="0" w:space="0" w:color="auto"/>
+        </w:tblBorders>
+        <w:tblLook w:val="04A0" w:firstRow="1" w:lastRow="0" w:firstColumn="1" w:lastColumn="0" w:noHBand="0" w:noVBand="1"/>
+      </w:tblPr>
+      <w:tblGrid>
+        <w:gridCol w:w="3477"/>
+        <w:gridCol w:w="3478"/>
+        <w:gridCol w:w="3478"/>
+      </w:tblGrid>
+      <w:tr>
+        <w:tc>
+          <w:tcPr>
+            <w:tcW w:w="3477" w:type="dxa"/>
+          </w:tcPr>
+          <w:p>
+            <w:pPr>
+              <w:jc w:val="center"/>
+              <w:rPr>
+                <w:rtl/>
+                <w:lang w:bidi="ar-EG"/>
+              </w:rPr>
+            </w:pPr>
+            <w:r>
+              <w:rPr>
+                <w:rFonts w:hint="cs"/>
+                <w:rtl/>
+                <w:lang w:bidi="ar-EG"/>
+              </w:rPr>
+              <w:t>جمهورية مصر العربية</w:t>
+            </w:r>
+          </w:p>
+          <w:p>
+            <w:pPr>
+              <w:jc w:val="center"/>
+              <w:rPr>
+                <w:rtl/>
+                <w:lang w:bidi="ar-EG"/>
+              </w:rPr>
+            </w:pPr>
+            <w:r>
+              <w:rPr>
+                <w:rFonts w:hint="cs"/>
+                <w:rtl/>
+                <w:lang w:bidi="ar-EG"/>
+              </w:rPr>
+              <w:t>وزارة الدفاع</w:t>
+            </w:r>
+          </w:p>
+          <w:p>
+            <w:pPr>
+              <w:jc w:val="center"/>
+              <w:rPr>
+                <w:rtl/>
+                <w:lang w:bidi="ar-EG"/>
+              </w:rPr>
+            </w:pPr>
+            <w:r>
+              <w:rPr>
+                <w:rFonts w:hint="cs"/>
+                <w:rtl/>
+                <w:lang w:bidi="ar-EG"/>
+              </w:rPr>
+              <w:t>جهاز مستقبل مصر للتنمية المستدامة</w:t>
+            </w:r>
+          </w:p>
+          <w:p>
+            <w:pPr>
+              <w:jc w:val="center"/>
+              <w:rPr>
+                <w:u w:val="single"/>
+                <w:rtl/>
+                <w:lang w:bidi="ar-EG"/>
+              </w:rPr>
+            </w:pPr>
+            <w:r>
+              <w:rPr>
+                <w:u w:val="single"/>
+                <w:lang w:bidi="ar-EG"/>
+              </w:rPr>
+              <w:t>$DEPT_NAME$</w:t>
+            </w:r>
+          </w:p>
+          <w:p>
+            <w:pPr>
+              <w:jc w:val="center"/>
+              <w:rPr>
+                <w:sz w:val="10"/>
+                <w:szCs w:val="10"/>
+                <w:rtl/>
+                <w:lang w:bidi="ar-EG"/>
+              </w:rPr>
+            </w:pPr>
+          </w:p>
+          <w:p>
+            <w:pPr>
+              <w:jc w:val="center"/>
+            </w:pPr>
+            <w:r>
+              <w:rPr>
+                <w:rFonts w:hint="cs"/>
+                <w:u w:val="single"/>
+                <w:rtl/>
+                <w:lang w:bidi="ar-EG"/>
+              </w:rPr>
+              <w:t>التاريخ</w:t>
+            </w:r>
+            <w:r>
+              <w:rPr>
+                <w:rFonts w:hint="cs"/>
+                <w:u w:val="single"/>
+                <w:rtl/>
+                <w:lang w:bidi="ar-EG"/>
+              </w:rPr>
+              <w:t>:</w:t>
+            </w:r>
+            <w:r>
+              <w:rPr>
+                <w:rFonts w:hint="cs"/>
+                <w:u w:val="single"/>
+                <w:rtl/>
+                <w:lang w:bidi="ar-EG"/>
+              </w:rPr>
+              <w:t xml:space="preserve"> </w:t>
+            </w:r>
+            <w:r>
+              <w:rPr>
+                <w:u w:val="single"/>
+                <w:lang w:bidi="ar-EG"/>
+              </w:rPr>
+              <w:t>$DATE_AR$</w:t>
+            </w:r>
+          </w:p>
+          <w:p>
+            <w:pPr>
+              <w:pStyle w:val="Header"/>
+              <w:rPr>
+                <w:rtl/>
+              </w:rPr>
+            </w:pPr>
+          </w:p>
+        </w:tc>
+        <w:tc>
+          <w:tcPr>
+            <w:tcW w:w="3478" w:type="dxa"/>
+          </w:tcPr>
+          <w:p>
+            <w:pPr>
+              <w:jc w:val="center"/>
+              <w:rPr>
+                <w:rFonts w:eastAsia="MingLiU_HKSCS-ExtB" w:cstheme="minorHAnsi"/>
+                <w:b/>
+                <w:bCs/>
+                <w:sz w:val="36"/>
+                <w:szCs w:val="36"/>
+              </w:rPr>
+            </w:pPr>
+            <w:r>
+              <w:rPr>
+                <w:rFonts w:eastAsia="MingLiU_HKSCS-ExtB" w:cs="Times New Roman"/>
+                <w:b/>
+                <w:bCs/>
+                <w:sz w:val="36"/>
+                <w:szCs w:val="36"/>
+              </w:rPr>
+              <w:br/>
+            </w:r>
+            <w:r>
+              <w:rPr>
+                <w:rFonts w:eastAsia="MingLiU_HKSCS-ExtB" w:cs="Times New Roman"/>
+                <w:b/>
+                <w:bCs/>
+                <w:sz w:val="36"/>
+                <w:szCs w:val="36"/>
+                <w:rtl/>
+              </w:rPr>
+              <w:t>بسم الله الرحمن الرحيم</w:t>
+            </w:r>
+          </w:p>
+        </w:tc>
+        <w:tc>
+          <w:tcPr>
+            <w:tcW w:w="3478" w:type="dxa"/>
+          </w:tcPr>
+          <w:p>
+            <w:pPr>
+              <w:pStyle w:val="Header"/>
+              <w:jc w:val="center"/>
+              <w:rPr>
+                <w:rtl/>
+              </w:rPr>
+            </w:pPr>
+            <w:r>
+              <w:rPr>
+                <w:b/>
+                <w:bCs/>
+                <w:noProof/>
+                <w:sz w:val="30"/>
+                <w:szCs w:val="30"/>
+              </w:rPr>
+              <w:t>$LOGO$</w:t>
+            </w:r>
+          </w:p>
+        </w:tc>
+      </w:tr>
+    </w:tbl>
     <w:p>
       <w:pPr>
-        <w:jc w:val="center"/>
-        <w:rPr>
-          <w:rFonts w:eastAsia="MingLiU_HKSCS-ExtB" w:cstheme="minorHAnsi"/>
-          <w:sz w:val="36"/>
-          <w:szCs w:val="36"/>
-          <w:rtl/>
-        </w:rPr>
-      </w:pPr>
-      <w:r>
-        <w:rPr>
-          <w:rFonts w:hint="cs"/>
-          <w:b/>
-          <w:bCs/>
-          <w:noProof/>
-          <w:sz w:val="30"/>
-          <w:szCs w:val="30"/>
-          <w:rtl/>
-        </w:rPr>
-        <w:drawing>
-          <wp:anchor distT="0" distB="0" distL="114300" distR="114300" simplePos="0" relativeHeight="251662336" behindDoc="0" locked="0" layoutInCell="1" allowOverlap="1" wp14:anchorId="2CB7CE6C" wp14:editId="2276D988">
-            <wp:simplePos x="0" y="0"/>
-            <wp:positionH relativeFrom="column">
-              <wp:posOffset>-161214</wp:posOffset>
-            </wp:positionH>
-            <wp:positionV relativeFrom="paragraph">
-              <wp:posOffset>-126024</wp:posOffset>
-            </wp:positionV>
-            <wp:extent cx="1931158" cy="709295"/>
-            <wp:effectExtent l="0" t="0" r="0" b="0"/>
-            <wp:wrapNone/>
-            <wp:docPr id="7" name="Picture 7" descr="Asset 5"/>
-            <wp:cNvGraphicFramePr>
-              <a:graphicFrameLocks xmlns:a="http://schemas.openxmlformats.org/drawingml/2006/main" noChangeAspect="1"/>
-            </wp:cNvGraphicFramePr>
-            <a:graphic xmlns:a="http://schemas.openxmlformats.org/drawingml/2006/main">
-              <a:graphicData uri="http://schemas.openxmlformats.org/drawingml/2006/picture">
-                <pic:pic xmlns:pic="http://schemas.openxmlformats.org/drawingml/2006/picture">
-                  <pic:nvPicPr>
-                    <pic:cNvPr id="0" name="Picture 3" descr="Asset 5"/>
-                    <pic:cNvPicPr>
-                      <a:picLocks noChangeAspect="1" noChangeArrowheads="1"/>
-                    </pic:cNvPicPr>
-                  </pic:nvPicPr>
-                  <pic:blipFill>
-                    <a:blip r:embed="rId8" cstate="print">
-                      <a:extLst>
-                        <a:ext uri="{28A0092B-C50C-407E-A947-70E740481C1C}">
-                          <a14:useLocalDpi xmlns:a14="http://schemas.microsoft.com/office/drawing/2010/main" val="0"/>
-                        </a:ext>
-                      </a:extLst>
-                    </a:blip>
-                    <a:srcRect/>
-                    <a:stretch>
-                      <a:fillRect/>
-                    </a:stretch>
-                  </pic:blipFill>
-                  <pic:spPr bwMode="auto">
-                    <a:xfrm>
-                      <a:off x="0" y="0"/>
-                      <a:ext cx="1936293" cy="711181"/>
-                    </a:xfrm>
-                    <a:prstGeom prst="rect">
-                      <a:avLst/>
-                    </a:prstGeom>
-                    <a:noFill/>
-                  </pic:spPr>
-                </pic:pic>
-              </a:graphicData>
-            </a:graphic>
-            <wp14:sizeRelH relativeFrom="page">
-              <wp14:pctWidth>0</wp14:pctWidth>
-            </wp14:sizeRelH>
-            <wp14:sizeRelV relativeFrom="page">
-              <wp14:pctHeight>0</wp14:pctHeight>
-            </wp14:sizeRelV>
-          </wp:anchor>
-        </w:drawing>
-      </w:r>
-      <w:r>
-        <w:rPr>
-          <w:rFonts w:eastAsia="MingLiU_HKSCS-ExtB" w:cstheme="minorHAnsi"/>
-          <w:noProof/>
-          <w:rtl/>
-        </w:rPr>
-        <mc:AlternateContent>
-          <mc:Choice Requires="wps">
-            <w:drawing>
-              <wp:anchor distT="0" distB="0" distL="114300" distR="114300" simplePos="0" relativeHeight="251658240" behindDoc="0" locked="0" layoutInCell="1" allowOverlap="1" wp14:anchorId="72AF9F2D" wp14:editId="567A6DEB">
-                <wp:simplePos x="0" y="0"/>
-                <wp:positionH relativeFrom="column">
-                  <wp:posOffset>5159502</wp:posOffset>
-                </wp:positionH>
-                <wp:positionV relativeFrom="paragraph">
-                  <wp:posOffset>-2921</wp:posOffset>
-                </wp:positionV>
-                <wp:extent cx="1854759" cy="1209040"/>
-                <wp:effectExtent l="0" t="0" r="0" b="0"/>
-                <wp:wrapNone/>
-                <wp:docPr id="417" name="Text Box 417"/>
-                <wp:cNvGraphicFramePr>
-                  <a:graphicFrameLocks xmlns:a="http://schemas.openxmlformats.org/drawingml/2006/main"/>
-                </wp:cNvGraphicFramePr>
-                <a:graphic xmlns:a="http://schemas.openxmlformats.org/drawingml/2006/main">
-                  <a:graphicData uri="http://schemas.microsoft.com/office/word/2010/wordprocessingShape">
-                    <wps:wsp>
-                      <wps:cNvSpPr txBox="1">
-                        <a:spLocks noChangeArrowheads="1"/>
-                      </wps:cNvSpPr>
-                      <wps:spPr bwMode="auto">
-                        <a:xfrm>
-                          <a:off x="0" y="0"/>
-                          <a:ext cx="1854759" cy="1209040"/>
-                        </a:xfrm>
-                        <a:prstGeom prst="rect">
-                          <a:avLst/>
-                        </a:prstGeom>
-                        <a:noFill/>
-                        <a:ln>
-                          <a:noFill/>
-                        </a:ln>
-                        <a:extLst>
-                          <a:ext uri="{909E8E84-426E-40DD-AFC4-6F175D3DCCD1}">
-                            <a14:hiddenFill xmlns:a14="http://schemas.microsoft.com/office/drawing/2010/main">
-                              <a:solidFill>
-                                <a:srgbClr val="FFFFFF"/>
-                              </a:solidFill>
-                            </a14:hiddenFill>
-                          </a:ext>
-                          <a:ext uri="{91240B29-F687-4F45-9708-019B960494DF}">
-                            <a14:hiddenLine xmlns:a14="http://schemas.microsoft.com/office/drawing/2010/main" w="9525">
-                              <a:solidFill>
-                                <a:srgbClr val="000000"/>
-                              </a:solidFill>
-                              <a:miter lim="800000"/>
-                              <a:headEnd/>
-                              <a:tailEnd/>
-                            </a14:hiddenLine>
-                          </a:ext>
-                        </a:extLst>
-                      </wps:spPr>
-                      <wps:txbx>
-                        <w:txbxContent>
-                          <w:p>
-                            <w:pPr>
-                              <w:spacing w:after="0" w:line="240" w:lineRule="auto"/>
-                              <w:jc w:val="center"/>
-                              <w:rPr>
-                                <w:rtl/>
-                                <w:lang w:bidi="ar-EG"/>
-                              </w:rPr>
-                            </w:pPr>
-                            <w:r>
-                              <w:rPr>
-                                <w:rFonts w:hint="cs"/>
-                                <w:rtl/>
-                                <w:lang w:bidi="ar-EG"/>
-                              </w:rPr>
-                              <w:t>جمهورية مصر العربية</w:t>
-                            </w:r>
-                          </w:p>
-                          <w:p>
-                            <w:pPr>
-                              <w:spacing w:after="0" w:line="240" w:lineRule="auto"/>
-                              <w:jc w:val="center"/>
-                              <w:rPr>
-                                <w:rtl/>
-                                <w:lang w:bidi="ar-EG"/>
-                              </w:rPr>
-                            </w:pPr>
-                            <w:r>
-                              <w:rPr>
-                                <w:rFonts w:hint="cs"/>
-                                <w:rtl/>
-                                <w:lang w:bidi="ar-EG"/>
-                              </w:rPr>
-                              <w:t>وزارة الدفاع</w:t>
-                            </w:r>
-                          </w:p>
-                          <w:p>
-                            <w:pPr>
-                              <w:spacing w:after="0" w:line="240" w:lineRule="auto"/>
-                              <w:jc w:val="center"/>
-                              <w:rPr>
-                                <w:rtl/>
-                                <w:lang w:bidi="ar-EG"/>
-                              </w:rPr>
-                            </w:pPr>
-                            <w:r>
-                              <w:rPr>
-                                <w:rFonts w:hint="cs"/>
-                                <w:rtl/>
-                                <w:lang w:bidi="ar-EG"/>
-                              </w:rPr>
-                              <w:t>جهاز مستقبل مصر للتنمية المستدامة</w:t>
-                            </w:r>
-                          </w:p>
-                          <w:p>
-                            <w:pPr>
-                              <w:spacing w:after="0" w:line="240" w:lineRule="auto"/>
-                              <w:jc w:val="center"/>
-                              <w:rPr>
-                                <w:u w:val="single"/>
-                                <w:rtl/>
-                                <w:lang w:bidi="ar-EG"/>
-                              </w:rPr>
-                            </w:pPr>
-                            <w:r>
-                              <w:rPr>
-                                <w:rFonts w:hint="cs"/>
-                                <w:u w:val="single"/>
-                                <w:rtl/>
-                                <w:lang w:bidi="ar-EG"/>
-                              </w:rPr>
-                              <w:t xml:space="preserve">إدارة </w:t>
-                            </w:r>
-                            <w:r>
-                              <w:rPr>
-                                <w:rFonts w:hint="cs"/>
-                                <w:u w:val="single"/>
-                                <w:rtl/>
-                                <w:lang w:bidi="ar-EG"/>
-                              </w:rPr>
-                              <w:t>المتابعة</w:t>
-                            </w:r>
-                          </w:p>
-                          <w:p>
-                            <w:pPr>
-                              <w:spacing w:after="0" w:line="240" w:lineRule="auto"/>
-                              <w:jc w:val="center"/>
-                              <w:rPr>
-                                <w:sz w:val="10"/>
-                                <w:szCs w:val="10"/>
-                                <w:rtl/>
-                                <w:lang w:bidi="ar-EG"/>
-                              </w:rPr>
-                            </w:pPr>
-                          </w:p>
-                          <w:p>
-                            <w:pPr>
-                              <w:spacing w:after="0" w:line="240" w:lineRule="auto"/>
-                            </w:pPr>
-                            <w:r>
-                              <w:rPr>
-                                <w:rFonts w:hint="cs"/>
-                                <w:rtl/>
-                                <w:lang w:bidi="ar-EG"/>
-                              </w:rPr>
-                              <w:t xml:space="preserve">       </w:t>
-                            </w:r>
-                            <w:r>
-                              <w:rPr>
-                                <w:rFonts w:hint="cs"/>
-                                <w:u w:val="single"/>
-                                <w:rtl/>
-                                <w:lang w:bidi="ar-EG"/>
-                              </w:rPr>
-                              <w:t>التاريخ</w:t>
-                            </w:r>
-                            <w:r>
-                              <w:rPr>
-                                <w:rFonts w:hint="cs"/>
-                                <w:u w:val="single"/>
-                                <w:rtl/>
-                                <w:lang w:bidi="ar-EG"/>
-                              </w:rPr>
-                              <w:t>:</w:t>
-                            </w:r>
-                            <w:r>
-                              <w:rPr>
-                                <w:rFonts w:hint="cs"/>
-                                <w:u w:val="single"/>
-                                <w:rtl/>
-                                <w:lang w:bidi="ar-EG"/>
-                              </w:rPr>
-                              <w:t xml:space="preserve"> </w:t>
-                            </w:r>
-                            <w:r>
-                              <w:rPr>
-                                <w:rFonts w:hint="cs"/>
-                                <w:u w:val="single"/>
-                                <w:rtl/>
-                                <w:lang w:bidi="ar-EG"/>
-                              </w:rPr>
-                              <w:t>20</w:t>
-                            </w:r>
-                            <w:r>
-                              <w:rPr>
-                                <w:rFonts w:hint="cs"/>
-                                <w:u w:val="single"/>
-                                <w:rtl/>
-                                <w:lang w:bidi="ar-EG"/>
-                              </w:rPr>
-                              <w:t>/</w:t>
-                            </w:r>
-                            <w:r>
-                              <w:rPr>
-                                <w:rFonts w:hint="cs"/>
-                                <w:u w:val="single"/>
-                                <w:rtl/>
-                                <w:lang w:bidi="ar-EG"/>
-                              </w:rPr>
-                              <w:t>01</w:t>
-                            </w:r>
-                            <w:r>
-                              <w:rPr>
-                                <w:rFonts w:hint="cs"/>
-                                <w:u w:val="single"/>
-                                <w:rtl/>
-                                <w:lang w:bidi="ar-EG"/>
-                              </w:rPr>
-                              <w:t>/202</w:t>
-                            </w:r>
-                            <w:r>
-                              <w:rPr>
-                                <w:rFonts w:hint="cs"/>
-                                <w:u w:val="single"/>
-                                <w:rtl/>
-                                <w:lang w:bidi="ar-EG"/>
-                              </w:rPr>
-                              <w:t>4</w:t>
-                            </w:r>
-                          </w:p>
-                        </w:txbxContent>
-                      </wps:txbx>
-                      <wps:bodyPr rot="0" vert="horz" wrap="square" lIns="91440" tIns="45720" rIns="91440" bIns="45720" anchor="t" anchorCtr="0" upright="1">
-                        <a:noAutofit/>
-                      </wps:bodyPr>
-                    </wps:wsp>
-                  </a:graphicData>
-                </a:graphic>
-                <wp14:sizeRelH relativeFrom="margin">
-                  <wp14:pctWidth>0</wp14:pctWidth>
-                </wp14:sizeRelH>
-                <wp14:sizeRelV relativeFrom="margin">
-                  <wp14:pctHeight>0</wp14:pctHeight>
-                </wp14:sizeRelV>
-              </wp:anchor>
-            </w:drawing>
-          </mc:Choice>
-          <mc:Fallback>
-            <w:pict>
-              <v:shapetype w14:anchorId="72AF9F2D" id="_x0000_t202" coordsize="21600,21600" o:spt="202" path="m,l,21600r21600,l21600,xe">
-                <v:stroke joinstyle="miter"/>
-                <v:path gradientshapeok="t" o:connecttype="rect"/>
-              </v:shapetype>
-              <v:shape id="Text Box 417" o:spid="_x0000_s1026" type="#_x0000_t202" style="position:absolute;left:0;text-align:left;margin-left:406.25pt;margin-top:-.25pt;width:146.05pt;height:95.2pt;z-index:251658240;visibility:visible;mso-wrap-style:square;mso-width-percent:0;mso-height-percent:0;mso-wrap-distance-left:9pt;mso-wrap-distance-top:0;mso-wrap-distance-right:9pt;mso-wrap-distance-bottom:0;mso-position-horizontal:absolute;mso-position-horizontal-relative:text;mso-position-vertical:absolute;mso-position-vertical-relative:text;mso-width-percent:0;mso-height-percent:0;mso-width-relative:margin;mso-height-relative:margin;v-text-anchor:top" o:gfxdata="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" filled="f" stroked="f">
-                <v:textbox>
-                  <w:txbxContent>
-                    <w:p>
-                      <w:pPr>
-                        <w:spacing w:after="0" w:line="240" w:lineRule="auto"/>
-                        <w:jc w:val="center"/>
-                        <w:rPr>
-                          <w:rtl/>
-                          <w:lang w:bidi="ar-EG"/>
-                        </w:rPr>
-                      </w:pPr>
-                      <w:r>
-                        <w:rPr>
-                          <w:rFonts w:hint="cs"/>
-                          <w:rtl/>
-                          <w:lang w:bidi="ar-EG"/>
-                        </w:rPr>
-                        <w:t>جمهورية مصر العربية</w:t>
-                      </w:r>
-                    </w:p>
-                    <w:p>
-                      <w:pPr>
-                        <w:spacing w:after="0" w:line="240" w:lineRule="auto"/>
-                        <w:jc w:val="center"/>
-                        <w:rPr>
-                          <w:rtl/>
-                          <w:lang w:bidi="ar-EG"/>
-                        </w:rPr>
-                      </w:pPr>
-                      <w:r>
-                        <w:rPr>
-                          <w:rFonts w:hint="cs"/>
-                          <w:rtl/>
-                          <w:lang w:bidi="ar-EG"/>
-                        </w:rPr>
-                        <w:t>وزارة الدفاع</w:t>
-                      </w:r>
-                    </w:p>
-                    <w:p>
-                      <w:pPr>
-                        <w:spacing w:after="0" w:line="240" w:lineRule="auto"/>
-                        <w:jc w:val="center"/>
-                        <w:rPr>
-                          <w:rtl/>
-                          <w:lang w:bidi="ar-EG"/>
-                        </w:rPr>
-                      </w:pPr>
-                      <w:r>
-                        <w:rPr>
-                          <w:rFonts w:hint="cs"/>
-                          <w:rtl/>
-                          <w:lang w:bidi="ar-EG"/>
-                        </w:rPr>
-                        <w:t>جهاز مستقبل مصر للتنمية المستدامة</w:t>
-                      </w:r>
-                    </w:p>
-                    <w:p>
-                      <w:pPr>
-                        <w:spacing w:after="0" w:line="240" w:lineRule="auto"/>
-                        <w:jc w:val="center"/>
-                        <w:rPr>
-                          <w:u w:val="single"/>
-                          <w:rtl/>
-                          <w:lang w:bidi="ar-EG"/>
-                        </w:rPr>
-                      </w:pPr>
-                      <w:r>
-                        <w:rPr>
-                          <w:rFonts w:hint="cs"/>
-                          <w:u w:val="single"/>
-                          <w:rtl/>
-                          <w:lang w:bidi="ar-EG"/>
-                        </w:rPr>
-                        <w:t xml:space="preserve">إدارة </w:t>
-                      </w:r>
-                      <w:r>
-                        <w:rPr>
-                          <w:rFonts w:hint="cs"/>
-                          <w:u w:val="single"/>
-                          <w:rtl/>
-                          <w:lang w:bidi="ar-EG"/>
-                        </w:rPr>
-                        <w:t>المتابعة</w:t>
-                      </w:r>
-                    </w:p>
-                    <w:p>
-                      <w:pPr>
-                        <w:spacing w:after="0" w:line="240" w:lineRule="auto"/>
-                        <w:jc w:val="center"/>
-                        <w:rPr>
-                          <w:sz w:val="10"/>
-                          <w:szCs w:val="10"/>
-                          <w:rtl/>
-                          <w:lang w:bidi="ar-EG"/>
-                        </w:rPr>
-                      </w:pPr>
-                    </w:p>
-                    <w:p>
-                      <w:pPr>
-                        <w:spacing w:after="0" w:line="240" w:lineRule="auto"/>
-                      </w:pPr>
-                      <w:r>
-                        <w:rPr>
-                          <w:rFonts w:hint="cs"/>
-                          <w:rtl/>
-                          <w:lang w:bidi="ar-EG"/>
-                        </w:rPr>
-                        <w:t xml:space="preserve">       </w:t>
-                      </w:r>
-                      <w:r>
-                        <w:rPr>
-                          <w:rFonts w:hint="cs"/>
-                          <w:u w:val="single"/>
-                          <w:rtl/>
-                          <w:lang w:bidi="ar-EG"/>
-                        </w:rPr>
-                        <w:t>التاريخ</w:t>
-                      </w:r>
-                      <w:r>
-                        <w:rPr>
-                          <w:rFonts w:hint="cs"/>
-                          <w:u w:val="single"/>
-                          <w:rtl/>
-                          <w:lang w:bidi="ar-EG"/>
-                        </w:rPr>
-                        <w:t>:</w:t>
-                      </w:r>
-                      <w:r>
-                        <w:rPr>
-                          <w:rFonts w:hint="cs"/>
-                          <w:u w:val="single"/>
-                          <w:rtl/>
-                          <w:lang w:bidi="ar-EG"/>
-                        </w:rPr>
-                        <w:t xml:space="preserve"> </w:t>
-                      </w:r>
-                      <w:r>
-                        <w:rPr>
-                          <w:rFonts w:hint="cs"/>
-                          <w:u w:val="single"/>
-                          <w:rtl/>
-                          <w:lang w:bidi="ar-EG"/>
-                        </w:rPr>
-                        <w:t>20</w:t>
-                      </w:r>
-                      <w:r>
-                        <w:rPr>
-                          <w:rFonts w:hint="cs"/>
-                          <w:u w:val="single"/>
-                          <w:rtl/>
-                          <w:lang w:bidi="ar-EG"/>
-                        </w:rPr>
-                        <w:t>/</w:t>
-                      </w:r>
-                      <w:r>
-                        <w:rPr>
-                          <w:rFonts w:hint="cs"/>
-                          <w:u w:val="single"/>
-                          <w:rtl/>
-                          <w:lang w:bidi="ar-EG"/>
-                        </w:rPr>
-                        <w:t>01</w:t>
-                      </w:r>
-                      <w:r>
-                        <w:rPr>
-                          <w:rFonts w:hint="cs"/>
-                          <w:u w:val="single"/>
-                          <w:rtl/>
-                          <w:lang w:bidi="ar-EG"/>
-                        </w:rPr>
-                        <w:t>/202</w:t>
-                      </w:r>
-                      <w:r>
-                        <w:rPr>
-                          <w:rFonts w:hint="cs"/>
-                          <w:u w:val="single"/>
-                          <w:rtl/>
-                          <w:lang w:bidi="ar-EG"/>
-                        </w:rPr>
-                        <w:t>4</w:t>
-                      </w:r>
-                    </w:p>
-                  </w:txbxContent>
-                </v:textbox>
-              </v:shape>
-            </w:pict>
-          </mc:Fallback>
-        </mc:AlternateContent>
-      </w:r>
-      <w:r>
-        <w:rPr>
-          <w:rFonts w:eastAsia="MingLiU_HKSCS-ExtB" w:cs="Times New Roman"/>
-          <w:sz w:val="36"/>
-          <w:szCs w:val="36"/>
-          <w:rtl/>
-        </w:rPr>
-        <w:t>بسم الله الرحمن الرحيم</w:t>
-      </w:r>
-    </w:p>
-    <w:p>
-      <w:pPr>
-        <w:spacing w:after="0"/>
-        <w:jc w:val="center"/>
+        <w:spacing w:before="240" w:after="0"/>
         <w:rPr>
           <w:rFonts w:ascii="Simplified Arabic" w:hAnsi="Simplified Arabic" w:cs="Simplified Arabic"/>
           <w:b/>
           <w:bCs/>
-          <w:sz w:val="24"/>
-          <w:szCs w:val="24"/>
+          <w:sz w:val="8"/>
+          <w:szCs w:val="8"/>
           <w:u w:val="single"/>
-          <w:rtl/>
         </w:rPr>
       </w:pPr>
     </w:p>
     <w:p>
       <w:pPr>
-        <w:spacing w:after="0"/>
-        <w:jc w:val="center"/>
-        <w:rPr>
-          <w:rFonts w:ascii="Simplified Arabic" w:hAnsi="Simplified Arabic" w:cs="Simplified Arabic"/>
-          <w:b/>
-          <w:bCs/>
-          <w:sz w:val="24"/>
-          <w:szCs w:val="24"/>
-          <w:u w:val="single"/>
-          <w:rtl/>
-        </w:rPr>
-      </w:pPr>
-    </w:p>
-    <w:p>
-      <w:pPr>
         <w:spacing w:before="240" w:after="0"/>
-        <w:jc w:val="center"/>
         <w:rPr>
           <w:rFonts w:ascii="Simplified Arabic" w:hAnsi="Simplified Arabic" w:cs="Simplified Arabic"/>
           <w:b/>
@@ -624,16 +275,15 @@
       </w:r>
       <w:r>
         <w:rPr>
-          <w:rFonts w:ascii="Simplified Arabic" w:hAnsi="Simplified Arabic" w:cs="Simplified Arabic" w:hint="cs"/>
+          <w:rFonts w:ascii="Simplified Arabic" w:hAnsi="Simplified Arabic" w:cs="Simplified Arabic"/>
           <w:b/>
           <w:bCs/>
           <w:sz w:val="40"/>
           <w:szCs w:val="40"/>
           <w:u w:val="single"/>
-          <w:rtl/>
           <w:lang w:bidi="ar-EG"/>
         </w:rPr>
-        <w:t>السبت</w:t>
+        <w:t>$WEEKDAY$</w:t>
       </w:r>
       <w:r>
         <w:rPr>
@@ -650,68 +300,15 @@
       </w:r>
       <w:r>
         <w:rPr>
-          <w:rFonts w:ascii="Simplified Arabic" w:hAnsi="Simplified Arabic" w:cs="Simplified Arabic" w:hint="cs"/>
+          <w:rFonts w:ascii="Simplified Arabic" w:hAnsi="Simplified Arabic" w:cs="Simplified Arabic"/>
           <w:b/>
           <w:bCs/>
           <w:sz w:val="40"/>
           <w:szCs w:val="40"/>
           <w:u w:val="single"/>
-          <w:rtl/>
           <w:lang w:bidi="ar-EG"/>
         </w:rPr>
-        <w:t>20</w:t>
-      </w:r>
-      <w:r>
-        <w:rPr>
-          <w:rFonts w:ascii="Simplified Arabic" w:hAnsi="Simplified Arabic" w:cs="Simplified Arabic" w:hint="cs"/>
-          <w:b/>
-          <w:bCs/>
-          <w:sz w:val="40"/>
-          <w:szCs w:val="40"/>
-          <w:u w:val="single"/>
-          <w:rtl/>
-          <w:lang w:bidi="ar-EG"/>
-        </w:rPr>
-        <w:t>/</w:t>
-      </w:r>
-      <w:r>
-        <w:rPr>
-          <w:rFonts w:ascii="Simplified Arabic" w:hAnsi="Simplified Arabic" w:cs="Simplified Arabic" w:hint="cs"/>
-          <w:b/>
-          <w:bCs/>
-          <w:sz w:val="40"/>
-          <w:szCs w:val="40"/>
-          <w:u w:val="single"/>
-          <w:rtl/>
-          <w:lang w:bidi="ar-EG"/>
-        </w:rPr>
-        <w:t>01</w:t>
-      </w:r>
-      <w:r>
-        <w:rPr>
-          <w:rFonts w:ascii="Simplified Arabic" w:hAnsi="Simplified Arabic" w:cs="Simplified Arabic" w:hint="cs"/>
-          <w:b/>
-          <w:bCs/>
-          <w:sz w:val="40"/>
-          <w:szCs w:val="40"/>
-          <w:u w:val="single"/>
-          <w:rtl/>
-          <w:lang w:bidi="ar-EG"/>
-        </w:rPr>
-        <w:t>/202</w:t>
-      </w:r>
-      <w:r>
-        <w:rPr>
-          <w:rFonts w:ascii="Simplified Arabic" w:hAnsi="Simplified Arabic" w:cs="Simplified Arabic" w:hint="cs"/>
-          <w:b/>
-          <w:bCs/>
-          <w:sz w:val="40"/>
-          <w:szCs w:val="40"/>
-          <w:u w:val="single"/>
-          <w:rtl/>
-          <w:lang w:bidi="ar-EG"/>
-        </w:rPr>
-        <w:t>4</w:t>
+        <w:t>$DATE_AR$</w:t>
       </w:r>
     </w:p>
     <w:p>
@@ -749,20 +346,21 @@
         <w:bidiVisual/>
         <w:tblW w:w="0" w:type="auto"/>
         <w:tblInd w:w="-40" w:type="dxa"/>
+        <w:tblLayout w:type="fixed"/>
         <w:tblLook w:val="04A0" w:firstRow="1" w:lastRow="0" w:firstColumn="1" w:lastColumn="0" w:noHBand="0" w:noVBand="1"/>
       </w:tblPr>
       <w:tblGrid>
-        <w:gridCol w:w="505"/>
-        <w:gridCol w:w="1228"/>
-        <w:gridCol w:w="3338"/>
-        <w:gridCol w:w="1731"/>
-        <w:gridCol w:w="1731"/>
-        <w:gridCol w:w="1940"/>
+        <w:gridCol w:w="758"/>
+        <w:gridCol w:w="1350"/>
+        <w:gridCol w:w="3330"/>
+        <w:gridCol w:w="1890"/>
+        <w:gridCol w:w="1980"/>
+        <w:gridCol w:w="1165"/>
       </w:tblGrid>
       <w:tr>
         <w:tc>
           <w:tcPr>
-            <w:tcW w:w="505" w:type="dxa"/>
+            <w:tcW w:w="758" w:type="dxa"/>
             <w:vMerge w:val="restart"/>
             <w:tcBorders>
               <w:top w:val="single" w:sz="4" w:space="0" w:color="auto"/>
@@ -801,7 +399,7 @@
         </w:tc>
         <w:tc>
           <w:tcPr>
-            <w:tcW w:w="1228" w:type="dxa"/>
+            <w:tcW w:w="1350" w:type="dxa"/>
             <w:vMerge w:val="restart"/>
             <w:tcBorders>
               <w:top w:val="single" w:sz="4" w:space="0" w:color="auto"/>
@@ -840,7 +438,7 @@
         </w:tc>
         <w:tc>
           <w:tcPr>
-            <w:tcW w:w="3338" w:type="dxa"/>
+            <w:tcW w:w="3330" w:type="dxa"/>
             <w:vMerge w:val="restart"/>
             <w:tcBorders>
               <w:top w:val="single" w:sz="4" w:space="0" w:color="auto"/>
@@ -863,6 +461,7 @@
                 <w:lang w:bidi="ar-EG"/>
               </w:rPr>
             </w:pPr>
+            <w:proofErr w:type="spellStart"/>
             <w:r>
               <w:rPr>
                 <w:rFonts w:hint="cs"/>
@@ -875,11 +474,12 @@
               </w:rPr>
               <w:t>إســــــــــــــــــــــــــــــــــم</w:t>
             </w:r>
+            <w:proofErr w:type="spellEnd"/>
           </w:p>
         </w:tc>
         <w:tc>
           <w:tcPr>
-            <w:tcW w:w="3462" w:type="dxa"/>
+            <w:tcW w:w="3870" w:type="dxa"/>
             <w:gridSpan w:val="2"/>
             <w:tcBorders>
               <w:top w:val="single" w:sz="4" w:space="0" w:color="auto"/>
@@ -918,7 +518,7 @@
         </w:tc>
         <w:tc>
           <w:tcPr>
-            <w:tcW w:w="1940" w:type="dxa"/>
+            <w:tcW w:w="1165" w:type="dxa"/>
             <w:vMerge w:val="restart"/>
             <w:tcBorders>
               <w:top w:val="single" w:sz="4" w:space="0" w:color="auto"/>
@@ -971,11 +571,11 @@
       </w:tr>
       <w:tr>
         <w:trPr>
-          <w:trHeight w:val="475"/>
+          <w:trHeight w:val="286"/>
         </w:trPr>
         <w:tc>
           <w:tcPr>
-            <w:tcW w:w="505" w:type="dxa"/>
+            <w:tcW w:w="758" w:type="dxa"/>
             <w:vMerge/>
             <w:tcBorders>
               <w:top w:val="single" w:sz="4" w:space="0" w:color="auto"/>
@@ -1001,7 +601,7 @@
         </w:tc>
         <w:tc>
           <w:tcPr>
-            <w:tcW w:w="1228" w:type="dxa"/>
+            <w:tcW w:w="1350" w:type="dxa"/>
             <w:vMerge/>
             <w:tcBorders>
               <w:top w:val="single" w:sz="4" w:space="0" w:color="auto"/>
@@ -1027,7 +627,7 @@
         </w:tc>
         <w:tc>
           <w:tcPr>
-            <w:tcW w:w="3338" w:type="dxa"/>
+            <w:tcW w:w="3330" w:type="dxa"/>
             <w:vMerge/>
             <w:tcBorders>
               <w:top w:val="single" w:sz="4" w:space="0" w:color="auto"/>
@@ -1053,7 +653,7 @@
         </w:tc>
         <w:tc>
           <w:tcPr>
-            <w:tcW w:w="1731" w:type="dxa"/>
+            <w:tcW w:w="1890" w:type="dxa"/>
             <w:tcBorders>
               <w:top w:val="single" w:sz="4" w:space="0" w:color="auto"/>
               <w:left w:val="single" w:sz="4" w:space="0" w:color="auto"/>
@@ -1091,7 +691,7 @@
         </w:tc>
         <w:tc>
           <w:tcPr>
-            <w:tcW w:w="1731" w:type="dxa"/>
+            <w:tcW w:w="1980" w:type="dxa"/>
             <w:tcBorders>
               <w:top w:val="single" w:sz="4" w:space="0" w:color="auto"/>
               <w:left w:val="single" w:sz="4" w:space="0" w:color="auto"/>
@@ -1129,7 +729,7 @@
         </w:tc>
         <w:tc>
           <w:tcPr>
-            <w:tcW w:w="1940" w:type="dxa"/>
+            <w:tcW w:w="1165" w:type="dxa"/>
             <w:vMerge/>
             <w:tcBorders>
               <w:top w:val="single" w:sz="4" w:space="0" w:color="auto"/>
@@ -1156,11 +756,11 @@
       </w:tr>
       <w:tr>
         <w:trPr>
-          <w:trHeight w:val="619"/>
+          <w:trHeight w:val="565"/>
         </w:trPr>
         <w:tc>
           <w:tcPr>
-            <w:tcW w:w="505" w:type="dxa"/>
+            <w:tcW w:w="758" w:type="dxa"/>
             <w:tcBorders>
               <w:top w:val="single" w:sz="4" w:space="0" w:color="auto"/>
               <w:left w:val="single" w:sz="4" w:space="0" w:color="auto"/>
@@ -1183,21 +783,19 @@
             </w:pPr>
             <w:r>
               <w:rPr>
-                <w:rFonts w:hint="cs"/>
                 <w:b/>
                 <w:bCs/>
-                <w:sz w:val="30"/>
-                <w:szCs w:val="30"/>
-                <w:rtl/>
+                <w:sz w:val="14"/>
+                <w:szCs w:val="14"/>
                 <w:lang w:bidi="ar-EG"/>
               </w:rPr>
-              <w:t>1</w:t>
+              <w:t>$NUM$</w:t>
             </w:r>
           </w:p>
         </w:tc>
         <w:tc>
           <w:tcPr>
-            <w:tcW w:w="1228" w:type="dxa"/>
+            <w:tcW w:w="1350" w:type="dxa"/>
             <w:tcBorders>
               <w:top w:val="single" w:sz="4" w:space="0" w:color="auto"/>
               <w:left w:val="single" w:sz="4" w:space="0" w:color="auto"/>
@@ -1212,21 +810,19 @@
             </w:pPr>
             <w:r>
               <w:rPr>
-                <w:rFonts w:hint="cs"/>
                 <w:b/>
                 <w:bCs/>
                 <w:sz w:val="30"/>
                 <w:szCs w:val="30"/>
-                <w:rtl/>
                 <w:lang w:bidi="ar-EG"/>
               </w:rPr>
-              <w:t>جندي</w:t>
+              <w:t>$LEVEL$</w:t>
             </w:r>
           </w:p>
         </w:tc>
         <w:tc>
           <w:tcPr>
-            <w:tcW w:w="3338" w:type="dxa"/>
+            <w:tcW w:w="3330" w:type="dxa"/>
             <w:tcBorders>
               <w:top w:val="single" w:sz="4" w:space="0" w:color="auto"/>
               <w:left w:val="single" w:sz="4" w:space="0" w:color="auto"/>
@@ -1251,22 +847,20 @@
             </w:pPr>
             <w:r>
               <w:rPr>
-                <w:rFonts w:hint="cs"/>
                 <w:b/>
                 <w:bCs/>
                 <w:noProof/>
                 <w:sz w:val="32"/>
                 <w:szCs w:val="32"/>
-                <w:rtl/>
                 <w:lang w:bidi="ar-EG"/>
               </w:rPr>
-              <w:t>عزالدين عادل حسين مرسي</w:t>
+              <w:t>$NAME$</w:t>
             </w:r>
           </w:p>
         </w:tc>
         <w:tc>
           <w:tcPr>
-            <w:tcW w:w="1731" w:type="dxa"/>
+            <w:tcW w:w="1890" w:type="dxa"/>
             <w:tcBorders>
               <w:top w:val="single" w:sz="4" w:space="0" w:color="auto"/>
               <w:left w:val="single" w:sz="4" w:space="0" w:color="auto"/>
@@ -1278,20 +872,24 @@
           </w:tcPr>
           <w:p>
             <w:pPr>
-              <w:jc w:val="center"/>
+              <w:pStyle w:val="StrongPar"/>
               <w:rPr>
-                <w:b/>
-                <w:bCs/>
-                <w:sz w:val="30"/>
-                <w:szCs w:val="30"/>
-                <w:lang w:bidi="ar-EG"/>
+                <w:sz w:val="24"/>
+                <w:szCs w:val="24"/>
               </w:rPr>
             </w:pPr>
+            <w:r>
+              <w:rPr>
+                <w:sz w:val="24"/>
+                <w:szCs w:val="24"/>
+              </w:rPr>
+              <w:t>$FROMDATE$</w:t>
+            </w:r>
           </w:p>
         </w:tc>
         <w:tc>
           <w:tcPr>
-            <w:tcW w:w="1731" w:type="dxa"/>
+            <w:tcW w:w="1980" w:type="dxa"/>
             <w:tcBorders>
               <w:top w:val="single" w:sz="4" w:space="0" w:color="auto"/>
               <w:left w:val="single" w:sz="4" w:space="0" w:color="auto"/>
@@ -1308,16 +906,26 @@
                 <w:b/>
                 <w:bCs/>
                 <w:noProof/>
-                <w:sz w:val="30"/>
-                <w:szCs w:val="30"/>
+                <w:sz w:val="28"/>
+                <w:szCs w:val="28"/>
                 <w:rtl/>
               </w:rPr>
             </w:pPr>
+            <w:r>
+              <w:rPr>
+                <w:b/>
+                <w:bCs/>
+                <w:noProof/>
+                <w:sz w:val="28"/>
+                <w:szCs w:val="28"/>
+              </w:rPr>
+              <w:t>$TODATE$</w:t>
+            </w:r>
           </w:p>
         </w:tc>
         <w:tc>
           <w:tcPr>
-            <w:tcW w:w="1940" w:type="dxa"/>
+            <w:tcW w:w="1165" w:type="dxa"/>
             <w:tcBorders>
               <w:top w:val="single" w:sz="4" w:space="0" w:color="auto"/>
               <w:left w:val="single" w:sz="4" w:space="0" w:color="auto"/>
@@ -1341,589 +949,6 @@
           </w:p>
         </w:tc>
       </w:tr>
-      <w:tr>
-        <w:trPr>
-          <w:trHeight w:val="619"/>
-        </w:trPr>
-        <w:tc>
-          <w:tcPr>
-            <w:tcW w:w="505" w:type="dxa"/>
-          </w:tcPr>
-          <w:p>
-            <w:pPr>
-              <w:jc w:val="center"/>
-              <w:rPr>
-                <w:b/>
-                <w:bCs/>
-                <w:sz w:val="30"/>
-                <w:szCs w:val="30"/>
-                <w:rtl/>
-                <w:lang w:bidi="ar-EG"/>
-              </w:rPr>
-            </w:pPr>
-            <w:r>
-              <w:rPr>
-                <w:rFonts w:hint="cs"/>
-                <w:b/>
-                <w:bCs/>
-                <w:sz w:val="30"/>
-                <w:szCs w:val="30"/>
-                <w:rtl/>
-                <w:lang w:bidi="ar-EG"/>
-              </w:rPr>
-              <w:t>1</w:t>
-            </w:r>
-          </w:p>
-        </w:tc>
-        <w:tc>
-          <w:tcPr>
-            <w:tcW w:w="1228" w:type="dxa"/>
-          </w:tcPr>
-          <w:p>
-            <w:pPr>
-              <w:jc w:val="center"/>
-            </w:pPr>
-            <w:r>
-              <w:rPr>
-                <w:rFonts w:hint="cs"/>
-                <w:b/>
-                <w:bCs/>
-                <w:sz w:val="30"/>
-                <w:szCs w:val="30"/>
-                <w:rtl/>
-                <w:lang w:bidi="ar-EG"/>
-              </w:rPr>
-              <w:t>جندي</w:t>
-            </w:r>
-          </w:p>
-        </w:tc>
-        <w:tc>
-          <w:tcPr>
-            <w:tcW w:w="3338" w:type="dxa"/>
-          </w:tcPr>
-          <w:p>
-            <w:pPr>
-              <w:jc w:val="center"/>
-              <w:rPr>
-                <w:b/>
-                <w:bCs/>
-                <w:noProof/>
-                <w:sz w:val="32"/>
-                <w:szCs w:val="32"/>
-                <w:rtl/>
-                <w:lang w:bidi="ar-EG"/>
-              </w:rPr>
-            </w:pPr>
-            <w:r>
-              <w:rPr>
-                <w:rFonts w:hint="cs"/>
-                <w:b/>
-                <w:bCs/>
-                <w:noProof/>
-                <w:sz w:val="32"/>
-                <w:szCs w:val="32"/>
-                <w:rtl/>
-                <w:lang w:bidi="ar-EG"/>
-              </w:rPr>
-              <w:t>وليد مصطفى عبدال</w:t>
-            </w:r>
-            <w:bookmarkStart w:id="0" w:name="_GoBack"/>
-            <w:bookmarkEnd w:id="0"/>
-            <w:r>
-              <w:rPr>
-                <w:rFonts w:hint="cs"/>
-                <w:b/>
-                <w:bCs/>
-                <w:noProof/>
-                <w:sz w:val="32"/>
-                <w:szCs w:val="32"/>
-                <w:rtl/>
-                <w:lang w:bidi="ar-EG"/>
-              </w:rPr>
-              <w:t>له الصرفي</w:t>
-            </w:r>
-          </w:p>
-        </w:tc>
-        <w:tc>
-          <w:tcPr>
-            <w:tcW w:w="1731" w:type="dxa"/>
-          </w:tcPr>
-          <w:p>
-            <w:pPr>
-              <w:jc w:val="center"/>
-              <w:rPr>
-                <w:b/>
-                <w:bCs/>
-                <w:sz w:val="30"/>
-                <w:szCs w:val="30"/>
-                <w:lang w:bidi="ar-EG"/>
-              </w:rPr>
-            </w:pPr>
-          </w:p>
-        </w:tc>
-        <w:tc>
-          <w:tcPr>
-            <w:tcW w:w="1731" w:type="dxa"/>
-          </w:tcPr>
-          <w:p>
-            <w:pPr>
-              <w:jc w:val="center"/>
-              <w:rPr>
-                <w:b/>
-                <w:bCs/>
-                <w:noProof/>
-                <w:sz w:val="30"/>
-                <w:szCs w:val="30"/>
-                <w:rtl/>
-              </w:rPr>
-            </w:pPr>
-          </w:p>
-        </w:tc>
-        <w:tc>
-          <w:tcPr>
-            <w:tcW w:w="1940" w:type="dxa"/>
-          </w:tcPr>
-          <w:p>
-            <w:pPr>
-              <w:jc w:val="center"/>
-              <w:rPr>
-                <w:b/>
-                <w:bCs/>
-                <w:noProof/>
-                <w:sz w:val="30"/>
-                <w:szCs w:val="30"/>
-                <w:rtl/>
-              </w:rPr>
-            </w:pPr>
-          </w:p>
-        </w:tc>
-      </w:tr>
-      <w:tr>
-        <w:trPr>
-          <w:trHeight w:val="619"/>
-        </w:trPr>
-        <w:tc>
-          <w:tcPr>
-            <w:tcW w:w="505" w:type="dxa"/>
-          </w:tcPr>
-          <w:p>
-            <w:pPr>
-              <w:jc w:val="center"/>
-              <w:rPr>
-                <w:b/>
-                <w:bCs/>
-                <w:sz w:val="30"/>
-                <w:szCs w:val="30"/>
-                <w:rtl/>
-                <w:lang w:bidi="ar-EG"/>
-              </w:rPr>
-            </w:pPr>
-            <w:r>
-              <w:rPr>
-                <w:rFonts w:hint="cs"/>
-                <w:b/>
-                <w:bCs/>
-                <w:sz w:val="30"/>
-                <w:szCs w:val="30"/>
-                <w:rtl/>
-                <w:lang w:bidi="ar-EG"/>
-              </w:rPr>
-              <w:t>1</w:t>
-            </w:r>
-          </w:p>
-        </w:tc>
-        <w:tc>
-          <w:tcPr>
-            <w:tcW w:w="1228" w:type="dxa"/>
-          </w:tcPr>
-          <w:p>
-            <w:pPr>
-              <w:jc w:val="center"/>
-            </w:pPr>
-            <w:r>
-              <w:rPr>
-                <w:rFonts w:hint="cs"/>
-                <w:b/>
-                <w:bCs/>
-                <w:sz w:val="30"/>
-                <w:szCs w:val="30"/>
-                <w:rtl/>
-                <w:lang w:bidi="ar-EG"/>
-              </w:rPr>
-              <w:t>جندي</w:t>
-            </w:r>
-          </w:p>
-        </w:tc>
-        <w:tc>
-          <w:tcPr>
-            <w:tcW w:w="3338" w:type="dxa"/>
-          </w:tcPr>
-          <w:p>
-            <w:pPr>
-              <w:jc w:val="center"/>
-              <w:rPr>
-                <w:b/>
-                <w:bCs/>
-                <w:noProof/>
-                <w:sz w:val="32"/>
-                <w:szCs w:val="32"/>
-                <w:rtl/>
-                <w:lang w:bidi="ar-EG"/>
-              </w:rPr>
-            </w:pPr>
-            <w:r>
-              <w:rPr>
-                <w:rFonts w:hint="cs"/>
-                <w:b/>
-                <w:bCs/>
-                <w:noProof/>
-                <w:sz w:val="32"/>
-                <w:szCs w:val="32"/>
-                <w:rtl/>
-                <w:lang w:bidi="ar-EG"/>
-              </w:rPr>
-              <w:t>وليد مصطفى عبدالله الصرفي</w:t>
-            </w:r>
-          </w:p>
-        </w:tc>
-        <w:tc>
-          <w:tcPr>
-            <w:tcW w:w="1731" w:type="dxa"/>
-          </w:tcPr>
-          <w:p>
-            <w:pPr>
-              <w:jc w:val="center"/>
-              <w:rPr>
-                <w:b/>
-                <w:bCs/>
-                <w:sz w:val="30"/>
-                <w:szCs w:val="30"/>
-                <w:lang w:bidi="ar-EG"/>
-              </w:rPr>
-            </w:pPr>
-          </w:p>
-        </w:tc>
-        <w:tc>
-          <w:tcPr>
-            <w:tcW w:w="1731" w:type="dxa"/>
-          </w:tcPr>
-          <w:p>
-            <w:pPr>
-              <w:jc w:val="center"/>
-              <w:rPr>
-                <w:b/>
-                <w:bCs/>
-                <w:noProof/>
-                <w:sz w:val="30"/>
-                <w:szCs w:val="30"/>
-                <w:rtl/>
-              </w:rPr>
-            </w:pPr>
-          </w:p>
-        </w:tc>
-        <w:tc>
-          <w:tcPr>
-            <w:tcW w:w="1940" w:type="dxa"/>
-          </w:tcPr>
-          <w:p>
-            <w:pPr>
-              <w:jc w:val="center"/>
-              <w:rPr>
-                <w:b/>
-                <w:bCs/>
-                <w:noProof/>
-                <w:sz w:val="30"/>
-                <w:szCs w:val="30"/>
-                <w:rtl/>
-              </w:rPr>
-            </w:pPr>
-          </w:p>
-        </w:tc>
-      </w:tr>
-      <w:tr>
-        <w:trPr>
-          <w:trHeight w:val="619"/>
-        </w:trPr>
-        <w:tc>
-          <w:tcPr>
-            <w:tcW w:w="505" w:type="dxa"/>
-          </w:tcPr>
-          <w:p>
-            <w:pPr>
-              <w:jc w:val="center"/>
-              <w:rPr>
-                <w:b/>
-                <w:bCs/>
-                <w:sz w:val="30"/>
-                <w:szCs w:val="30"/>
-                <w:rtl/>
-                <w:lang w:bidi="ar-EG"/>
-              </w:rPr>
-            </w:pPr>
-            <w:r>
-              <w:rPr>
-                <w:rFonts w:hint="cs"/>
-                <w:b/>
-                <w:bCs/>
-                <w:sz w:val="30"/>
-                <w:szCs w:val="30"/>
-                <w:rtl/>
-                <w:lang w:bidi="ar-EG"/>
-              </w:rPr>
-              <w:t>1</w:t>
-            </w:r>
-          </w:p>
-        </w:tc>
-        <w:tc>
-          <w:tcPr>
-            <w:tcW w:w="1228" w:type="dxa"/>
-          </w:tcPr>
-          <w:p>
-            <w:pPr>
-              <w:jc w:val="center"/>
-            </w:pPr>
-            <w:r>
-              <w:rPr>
-                <w:rFonts w:hint="cs"/>
-                <w:b/>
-                <w:bCs/>
-                <w:sz w:val="30"/>
-                <w:szCs w:val="30"/>
-                <w:rtl/>
-                <w:lang w:bidi="ar-EG"/>
-              </w:rPr>
-              <w:t>جندي</w:t>
-            </w:r>
-          </w:p>
-        </w:tc>
-        <w:tc>
-          <w:tcPr>
-            <w:tcW w:w="3338" w:type="dxa"/>
-          </w:tcPr>
-          <w:p>
-            <w:pPr>
-              <w:jc w:val="center"/>
-              <w:rPr>
-                <w:b/>
-                <w:bCs/>
-                <w:noProof/>
-                <w:sz w:val="32"/>
-                <w:szCs w:val="32"/>
-                <w:rtl/>
-                <w:lang w:bidi="ar-EG"/>
-              </w:rPr>
-            </w:pPr>
-            <w:r>
-              <w:rPr>
-                <w:rFonts w:hint="cs"/>
-                <w:b/>
-                <w:bCs/>
-                <w:noProof/>
-                <w:sz w:val="32"/>
-                <w:szCs w:val="32"/>
-                <w:rtl/>
-                <w:lang w:bidi="ar-EG"/>
-              </w:rPr>
-              <w:t>وليد مصطفى عبدالله الصرفي</w:t>
-            </w:r>
-          </w:p>
-        </w:tc>
-        <w:tc>
-          <w:tcPr>
-            <w:tcW w:w="1731" w:type="dxa"/>
-          </w:tcPr>
-          <w:p>
-            <w:pPr>
-              <w:jc w:val="center"/>
-              <w:rPr>
-                <w:b/>
-                <w:bCs/>
-                <w:sz w:val="30"/>
-                <w:szCs w:val="30"/>
-                <w:lang w:bidi="ar-EG"/>
-              </w:rPr>
-            </w:pPr>
-          </w:p>
-        </w:tc>
-        <w:tc>
-          <w:tcPr>
-            <w:tcW w:w="1731" w:type="dxa"/>
-          </w:tcPr>
-          <w:p>
-            <w:pPr>
-              <w:jc w:val="center"/>
-              <w:rPr>
-                <w:b/>
-                <w:bCs/>
-                <w:noProof/>
-                <w:sz w:val="30"/>
-                <w:szCs w:val="30"/>
-                <w:rtl/>
-              </w:rPr>
-            </w:pPr>
-          </w:p>
-        </w:tc>
-        <w:tc>
-          <w:tcPr>
-            <w:tcW w:w="1940" w:type="dxa"/>
-          </w:tcPr>
-          <w:p>
-            <w:pPr>
-              <w:jc w:val="center"/>
-              <w:rPr>
-                <w:b/>
-                <w:bCs/>
-                <w:noProof/>
-                <w:sz w:val="30"/>
-                <w:szCs w:val="30"/>
-                <w:rtl/>
-              </w:rPr>
-            </w:pPr>
-          </w:p>
-        </w:tc>
-      </w:tr>
-      <w:tr>
-        <w:trPr>
-          <w:trHeight w:val="619"/>
-        </w:trPr>
-        <w:tc>
-          <w:tcPr>
-            <w:tcW w:w="505" w:type="dxa"/>
-          </w:tcPr>
-          <w:p>
-            <w:pPr>
-              <w:jc w:val="center"/>
-              <w:rPr>
-                <w:b/>
-                <w:bCs/>
-                <w:sz w:val="30"/>
-                <w:szCs w:val="30"/>
-                <w:rtl/>
-                <w:lang w:bidi="ar-EG"/>
-              </w:rPr>
-            </w:pPr>
-            <w:r>
-              <w:rPr>
-                <w:rFonts w:hint="cs"/>
-                <w:b/>
-                <w:bCs/>
-                <w:sz w:val="30"/>
-                <w:szCs w:val="30"/>
-                <w:rtl/>
-                <w:lang w:bidi="ar-EG"/>
-              </w:rPr>
-              <w:t>1</w:t>
-            </w:r>
-          </w:p>
-        </w:tc>
-        <w:tc>
-          <w:tcPr>
-            <w:tcW w:w="1228" w:type="dxa"/>
-          </w:tcPr>
-          <w:p>
-            <w:pPr>
-              <w:jc w:val="center"/>
-            </w:pPr>
-            <w:r>
-              <w:rPr>
-                <w:rFonts w:hint="cs"/>
-                <w:b/>
-                <w:bCs/>
-                <w:sz w:val="30"/>
-                <w:szCs w:val="30"/>
-                <w:rtl/>
-                <w:lang w:bidi="ar-EG"/>
-              </w:rPr>
-              <w:t>جندي</w:t>
-            </w:r>
-          </w:p>
-        </w:tc>
-        <w:tc>
-          <w:tcPr>
-            <w:tcW w:w="3338" w:type="dxa"/>
-          </w:tcPr>
-          <w:p>
-            <w:pPr>
-              <w:jc w:val="center"/>
-              <w:rPr>
-                <w:b/>
-                <w:bCs/>
-                <w:noProof/>
-                <w:sz w:val="32"/>
-                <w:szCs w:val="32"/>
-                <w:rtl/>
-                <w:lang w:bidi="ar-EG"/>
-              </w:rPr>
-            </w:pPr>
-            <w:r>
-              <w:rPr>
-                <w:rFonts w:hint="cs"/>
-                <w:b/>
-                <w:bCs/>
-                <w:noProof/>
-                <w:sz w:val="32"/>
-                <w:szCs w:val="32"/>
-                <w:rtl/>
-                <w:lang w:bidi="ar-EG"/>
-              </w:rPr>
-              <w:t>وليد مصطفى عبدالله الصرفي</w:t>
-            </w:r>
-          </w:p>
-        </w:tc>
-        <w:tc>
-          <w:tcPr>
-            <w:tcW w:w="1731" w:type="dxa"/>
-          </w:tcPr>
-          <w:p>
-            <w:pPr>
-              <w:jc w:val="center"/>
-              <w:rPr>
-                <w:b/>
-                <w:bCs/>
-                <w:sz w:val="30"/>
-                <w:szCs w:val="30"/>
-                <w:lang w:bidi="ar-EG"/>
-              </w:rPr>
-            </w:pPr>
-          </w:p>
-        </w:tc>
-        <w:tc>
-          <w:tcPr>
-            <w:tcW w:w="1731" w:type="dxa"/>
-          </w:tcPr>
-          <w:p>
-            <w:pPr>
-              <w:jc w:val="center"/>
-              <w:rPr>
-                <w:b/>
-                <w:bCs/>
-                <w:noProof/>
-                <w:sz w:val="30"/>
-                <w:szCs w:val="30"/>
-                <w:rtl/>
-              </w:rPr>
-            </w:pPr>
-          </w:p>
-        </w:tc>
-        <w:tc>
-          <w:tcPr>
-            <w:tcW w:w="1940" w:type="dxa"/>
-          </w:tcPr>
-          <w:p>
-            <w:pPr>
-              <w:jc w:val="center"/>
-              <w:rPr>
-                <w:b/>
-                <w:bCs/>
-                <w:noProof/>
-                <w:sz w:val="30"/>
-                <w:szCs w:val="30"/>
-                <w:rtl/>
-              </w:rPr>
-            </w:pPr>
-          </w:p>
-        </w:tc>
-      </w:tr>
     </w:tbl>
     <w:p>
       <w:pPr>
@@ -2006,411 +1031,6 @@
           <w:rtl/>
         </w:rPr>
       </w:pPr>
-      <w:r>
-        <w:rPr>
-          <w:b/>
-          <w:bCs/>
-          <w:noProof/>
-          <w:sz w:val="30"/>
-          <w:szCs w:val="30"/>
-          <w:rtl/>
-        </w:rPr>
-        <mc:AlternateContent>
-          <mc:Choice Requires="wps">
-            <w:drawing>
-              <wp:anchor distT="0" distB="0" distL="114300" distR="114300" simplePos="0" relativeHeight="251658752" behindDoc="0" locked="0" layoutInCell="1" allowOverlap="1" wp14:anchorId="2FD76ACA" wp14:editId="7628A172">
-                <wp:simplePos x="0" y="0"/>
-                <wp:positionH relativeFrom="margin">
-                  <wp:align>left</wp:align>
-                </wp:positionH>
-                <wp:positionV relativeFrom="paragraph">
-                  <wp:posOffset>172085</wp:posOffset>
-                </wp:positionV>
-                <wp:extent cx="3063240" cy="632460"/>
-                <wp:effectExtent l="0" t="0" r="0" b="0"/>
-                <wp:wrapNone/>
-                <wp:docPr id="129" name="Text Box 19"/>
-                <wp:cNvGraphicFramePr>
-                  <a:graphicFrameLocks xmlns:a="http://schemas.openxmlformats.org/drawingml/2006/main"/>
-                </wp:cNvGraphicFramePr>
-                <a:graphic xmlns:a="http://schemas.openxmlformats.org/drawingml/2006/main">
-                  <a:graphicData uri="http://schemas.microsoft.com/office/word/2010/wordprocessingShape">
-                    <wps:wsp>
-                      <wps:cNvSpPr txBox="1">
-                        <a:spLocks noChangeArrowheads="1"/>
-                      </wps:cNvSpPr>
-                      <wps:spPr bwMode="auto">
-                        <a:xfrm>
-                          <a:off x="0" y="0"/>
-                          <a:ext cx="3063240" cy="632460"/>
-                        </a:xfrm>
-                        <a:prstGeom prst="rect">
-                          <a:avLst/>
-                        </a:prstGeom>
-                        <a:noFill/>
-                        <a:ln>
-                          <a:noFill/>
-                        </a:ln>
-                        <a:extLst>
-                          <a:ext uri="{909E8E84-426E-40DD-AFC4-6F175D3DCCD1}">
-                            <a14:hiddenFill xmlns:a14="http://schemas.microsoft.com/office/drawing/2010/main">
-                              <a:solidFill>
-                                <a:srgbClr val="FFFFFF"/>
-                              </a:solidFill>
-                            </a14:hiddenFill>
-                          </a:ext>
-                          <a:ext uri="{91240B29-F687-4F45-9708-019B960494DF}">
-                            <a14:hiddenLine xmlns:a14="http://schemas.microsoft.com/office/drawing/2010/main" w="9525">
-                              <a:solidFill>
-                                <a:srgbClr val="000000"/>
-                              </a:solidFill>
-                              <a:miter lim="800000"/>
-                              <a:headEnd/>
-                              <a:tailEnd/>
-                            </a14:hiddenLine>
-                          </a:ext>
-                        </a:extLst>
-                      </wps:spPr>
-                      <wps:txbx>
-                        <w:txbxContent>
-                          <w:p>
-                            <w:pPr>
-                              <w:spacing w:after="0" w:line="240" w:lineRule="auto"/>
-                              <w:jc w:val="lowKashida"/>
-                            </w:pPr>
-                            <w:r>
-                              <w:rPr>
-                                <w:rFonts w:hint="cs"/>
-                                <w:b/>
-                                <w:bCs/>
-                                <w:sz w:val="30"/>
-                                <w:szCs w:val="30"/>
-                                <w:rtl/>
-                                <w:lang w:bidi="ar-EG"/>
-                              </w:rPr>
-                              <w:t>رائد</w:t>
-                            </w:r>
-                            <w:r>
-                              <w:rPr>
-                                <w:rFonts w:hint="cs"/>
-                                <w:b/>
-                                <w:bCs/>
-                                <w:sz w:val="30"/>
-                                <w:szCs w:val="30"/>
-                                <w:rtl/>
-                                <w:lang w:bidi="ar-EG"/>
-                              </w:rPr>
-                              <w:t xml:space="preserve"> / </w:t>
-                            </w:r>
-                            <w:r>
-                              <w:rPr>
-                                <w:rFonts w:hint="cs"/>
-                                <w:b/>
-                                <w:bCs/>
-                                <w:sz w:val="30"/>
-                                <w:szCs w:val="30"/>
-                                <w:rtl/>
-                                <w:lang w:bidi="ar-EG"/>
-                              </w:rPr>
-                              <w:t xml:space="preserve">أحمد </w:t>
-                            </w:r>
-                            <w:r>
-                              <w:rPr>
-                                <w:rFonts w:hint="cs"/>
-                                <w:b/>
-                                <w:bCs/>
-                                <w:sz w:val="30"/>
-                                <w:szCs w:val="30"/>
-                                <w:rtl/>
-                                <w:lang w:bidi="ar-EG"/>
-                              </w:rPr>
-                              <w:t>أسامة</w:t>
-                            </w:r>
-                            <w:r>
-                              <w:rPr>
-                                <w:rFonts w:hint="cs"/>
-                                <w:b/>
-                                <w:bCs/>
-                                <w:sz w:val="30"/>
-                                <w:szCs w:val="30"/>
-                                <w:rtl/>
-                                <w:lang w:bidi="ar-EG"/>
-                              </w:rPr>
-                              <w:t xml:space="preserve"> </w:t>
-                            </w:r>
-                            <w:r>
-                              <w:rPr>
-                                <w:rFonts w:hint="cs"/>
-                                <w:b/>
-                                <w:bCs/>
-                                <w:sz w:val="30"/>
-                                <w:szCs w:val="30"/>
-                                <w:rtl/>
-                                <w:lang w:bidi="ar-EG"/>
-                              </w:rPr>
-                              <w:t>السمدوني</w:t>
-                            </w:r>
-                            <w:r>
-                              <w:rPr>
-                                <w:b/>
-                                <w:bCs/>
-                                <w:sz w:val="30"/>
-                                <w:szCs w:val="30"/>
-                                <w:rtl/>
-                                <w:lang w:bidi="ar-EG"/>
-                              </w:rPr>
-                              <w:br/>
-                            </w:r>
-                            <w:r>
-                              <w:rPr>
-                                <w:rFonts w:hint="cs"/>
-                                <w:b/>
-                                <w:bCs/>
-                                <w:sz w:val="30"/>
-                                <w:szCs w:val="30"/>
-                                <w:rtl/>
-                                <w:lang w:bidi="ar-EG"/>
-                              </w:rPr>
-                              <w:t>رئيـــــــــــــس</w:t>
-                            </w:r>
-                            <w:r>
-                              <w:rPr>
-                                <w:rFonts w:hint="cs"/>
-                                <w:b/>
-                                <w:bCs/>
-                                <w:sz w:val="30"/>
-                                <w:szCs w:val="30"/>
-                                <w:rtl/>
-                                <w:lang w:bidi="ar-EG"/>
-                              </w:rPr>
-                              <w:t xml:space="preserve"> </w:t>
-                            </w:r>
-                            <w:r>
-                              <w:rPr>
-                                <w:rFonts w:hint="cs"/>
-                                <w:b/>
-                                <w:bCs/>
-                                <w:sz w:val="30"/>
-                                <w:szCs w:val="30"/>
-                                <w:rtl/>
-                                <w:lang w:bidi="ar-EG"/>
-                              </w:rPr>
-                              <w:t>قســـــــــــــــــم</w:t>
-                            </w:r>
-                            <w:r>
-                              <w:rPr>
-                                <w:rFonts w:hint="cs"/>
-                                <w:b/>
-                                <w:bCs/>
-                                <w:sz w:val="30"/>
-                                <w:szCs w:val="30"/>
-                                <w:rtl/>
-                                <w:lang w:bidi="ar-EG"/>
-                              </w:rPr>
-                              <w:t xml:space="preserve"> </w:t>
-                            </w:r>
-                            <w:r>
-                              <w:rPr>
-                                <w:rFonts w:hint="cs"/>
-                                <w:b/>
-                                <w:bCs/>
-                                <w:sz w:val="30"/>
-                                <w:szCs w:val="30"/>
-                                <w:rtl/>
-                                <w:lang w:bidi="ar-EG"/>
-                              </w:rPr>
-                              <w:t>التعيينـــــــــــــات</w:t>
-                            </w:r>
-                          </w:p>
-                          <w:p>
-                            <w:pPr>
-                              <w:jc w:val="lowKashida"/>
-                            </w:pPr>
-                          </w:p>
-                        </w:txbxContent>
-                      </wps:txbx>
-                      <wps:bodyPr rot="0" vert="horz" wrap="square" lIns="91440" tIns="45720" rIns="91440" bIns="45720" anchor="t" anchorCtr="0" upright="1">
-                        <a:noAutofit/>
-                      </wps:bodyPr>
-                    </wps:wsp>
-                  </a:graphicData>
-                </a:graphic>
-                <wp14:sizeRelH relativeFrom="margin">
-                  <wp14:pctWidth>0</wp14:pctWidth>
-                </wp14:sizeRelH>
-                <wp14:sizeRelV relativeFrom="margin">
-                  <wp14:pctHeight>0</wp14:pctHeight>
-                </wp14:sizeRelV>
-              </wp:anchor>
-            </w:drawing>
-          </mc:Choice>
-          <mc:Fallback>
-            <w:pict>
-              <v:shape w14:anchorId="2FD76ACA" id="Text Box 19" o:spid="_x0000_s1027" type="#_x0000_t202" style="position:absolute;left:0;text-align:left;margin-left:0;margin-top:13.55pt;width:241.2pt;height:49.8pt;z-index:251658752;visibility:visible;mso-wrap-style:square;mso-width-percent:0;mso-height-percent:0;mso-wrap-distance-left:9pt;mso-wrap-distance-top:0;mso-wrap-distance-right:9pt;mso-wrap-distance-bottom:0;mso-position-horizontal:left;mso-position-horizontal-relative:margin;mso-position-vertical:absolute;mso-position-vertical-relative:text;mso-width-percent:0;mso-height-percent:0;mso-width-relative:margin;mso-height-relative:margin;v-text-anchor:top" o:gfxdata="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" filled="f" stroked="f">
-                <v:textbox>
-                  <w:txbxContent>
-                    <w:p>
-                      <w:pPr>
-                        <w:spacing w:after="0" w:line="240" w:lineRule="auto"/>
-                        <w:jc w:val="lowKashida"/>
-                      </w:pPr>
-                      <w:r>
-                        <w:rPr>
-                          <w:rFonts w:hint="cs"/>
-                          <w:b/>
-                          <w:bCs/>
-                          <w:sz w:val="30"/>
-                          <w:szCs w:val="30"/>
-                          <w:rtl/>
-                          <w:lang w:bidi="ar-EG"/>
-                        </w:rPr>
-                        <w:t>رائد</w:t>
-                      </w:r>
-                      <w:r>
-                        <w:rPr>
-                          <w:rFonts w:hint="cs"/>
-                          <w:b/>
-                          <w:bCs/>
-                          <w:sz w:val="30"/>
-                          <w:szCs w:val="30"/>
-                          <w:rtl/>
-                          <w:lang w:bidi="ar-EG"/>
-                        </w:rPr>
-                        <w:t xml:space="preserve"> / </w:t>
-                      </w:r>
-                      <w:r>
-                        <w:rPr>
-                          <w:rFonts w:hint="cs"/>
-                          <w:b/>
-                          <w:bCs/>
-                          <w:sz w:val="30"/>
-                          <w:szCs w:val="30"/>
-                          <w:rtl/>
-                          <w:lang w:bidi="ar-EG"/>
-                        </w:rPr>
-                        <w:t xml:space="preserve">أحمد </w:t>
-                      </w:r>
-                      <w:r>
-                        <w:rPr>
-                          <w:rFonts w:hint="cs"/>
-                          <w:b/>
-                          <w:bCs/>
-                          <w:sz w:val="30"/>
-                          <w:szCs w:val="30"/>
-                          <w:rtl/>
-                          <w:lang w:bidi="ar-EG"/>
-                        </w:rPr>
-                        <w:t>أسامة</w:t>
-                      </w:r>
-                      <w:r>
-                        <w:rPr>
-                          <w:rFonts w:hint="cs"/>
-                          <w:b/>
-                          <w:bCs/>
-                          <w:sz w:val="30"/>
-                          <w:szCs w:val="30"/>
-                          <w:rtl/>
-                          <w:lang w:bidi="ar-EG"/>
-                        </w:rPr>
-                        <w:t xml:space="preserve"> </w:t>
-                      </w:r>
-                      <w:r>
-                        <w:rPr>
-                          <w:rFonts w:hint="cs"/>
-                          <w:b/>
-                          <w:bCs/>
-                          <w:sz w:val="30"/>
-                          <w:szCs w:val="30"/>
-                          <w:rtl/>
-                          <w:lang w:bidi="ar-EG"/>
-                        </w:rPr>
-                        <w:t>السمدوني</w:t>
-                      </w:r>
-                      <w:r>
-                        <w:rPr>
-                          <w:b/>
-                          <w:bCs/>
-                          <w:sz w:val="30"/>
-                          <w:szCs w:val="30"/>
-                          <w:rtl/>
-                          <w:lang w:bidi="ar-EG"/>
-                        </w:rPr>
-                        <w:br/>
-                      </w:r>
-                      <w:r>
-                        <w:rPr>
-                          <w:rFonts w:hint="cs"/>
-                          <w:b/>
-                          <w:bCs/>
-                          <w:sz w:val="30"/>
-                          <w:szCs w:val="30"/>
-                          <w:rtl/>
-                          <w:lang w:bidi="ar-EG"/>
-                        </w:rPr>
-                        <w:t>رئيـــــــــــــس</w:t>
-                      </w:r>
-                      <w:r>
-                        <w:rPr>
-                          <w:rFonts w:hint="cs"/>
-                          <w:b/>
-                          <w:bCs/>
-                          <w:sz w:val="30"/>
-                          <w:szCs w:val="30"/>
-                          <w:rtl/>
-                          <w:lang w:bidi="ar-EG"/>
-                        </w:rPr>
-                        <w:t xml:space="preserve"> </w:t>
-                      </w:r>
-                      <w:r>
-                        <w:rPr>
-                          <w:rFonts w:hint="cs"/>
-                          <w:b/>
-                          <w:bCs/>
-                          <w:sz w:val="30"/>
-                          <w:szCs w:val="30"/>
-                          <w:rtl/>
-                          <w:lang w:bidi="ar-EG"/>
-                        </w:rPr>
-                        <w:t>قســـــــــــــــــم</w:t>
-                      </w:r>
-                      <w:r>
-                        <w:rPr>
-                          <w:rFonts w:hint="cs"/>
-                          <w:b/>
-                          <w:bCs/>
-                          <w:sz w:val="30"/>
-                          <w:szCs w:val="30"/>
-                          <w:rtl/>
-                          <w:lang w:bidi="ar-EG"/>
-                        </w:rPr>
-                        <w:t xml:space="preserve"> </w:t>
-                      </w:r>
-                      <w:r>
-                        <w:rPr>
-                          <w:rFonts w:hint="cs"/>
-                          <w:b/>
-                          <w:bCs/>
-                          <w:sz w:val="30"/>
-                          <w:szCs w:val="30"/>
-                          <w:rtl/>
-                          <w:lang w:bidi="ar-EG"/>
-                        </w:rPr>
-                        <w:t>التعيينـــــــــــــات</w:t>
-                      </w:r>
-                    </w:p>
-                    <w:p>
-                      <w:pPr>
-                        <w:jc w:val="lowKashida"/>
-                      </w:pPr>
-                    </w:p>
-                  </w:txbxContent>
-                </v:textbox>
-                <w10:wrap anchorx="margin"/>
-              </v:shape>
-            </w:pict>
-          </mc:Fallback>
-        </mc:AlternateContent>
-      </w:r>
     </w:p>
     <w:p>
       <w:pPr>
@@ -2457,6 +1077,7 @@
       </w:pPr>
     </w:p>
     <w:sectPr>
+      <w:footerReference w:type="default" r:id="rId8"/>
       <w:pgSz w:w="11906" w:h="16838" w:code="9"/>
       <w:pgMar w:top="811" w:right="833" w:bottom="720" w:left="630" w:header="709" w:footer="709" w:gutter="0"/>
       <w:cols w:space="708"/>
@@ -2469,7 +1090,7 @@
 </file>
 
 <file path=word/endnotes.xml><?xml version="1.0" encoding="utf-8"?>
-<w:endnotes xmlns:wpc="http://schemas.microsoft.com/office/word/2010/wordprocessingCanvas" xmlns:cx="http://schemas.microsoft.com/office/drawing/2014/chartex" xmlns:mc="http://schemas.openxmlformats.org/markup-compatibility/2006" xmlns:o="urn:schemas-microsoft-com:office:office" xmlns:r="http://schemas.openxmlformats.org/officeDocument/2006/relationships" xmlns:m="http://schemas.openxmlformats.org/officeDocument/2006/math" xmlns:v="urn:schemas-microsoft-com:vml" xmlns:wp14="http://schemas.microsoft.com/office/word/2010/wordprocessingDrawing" xmlns:wp="http://schemas.openxmlformats.org/drawingml/2006/wordprocessingDrawing" xmlns:w10="urn:schemas-microsoft-com:office:word" xmlns:w="http://schemas.openxmlformats.org/wordprocessingml/2006/main" xmlns:w14="http://schemas.microsoft.com/office/word/2010/wordml" xmlns:w15="http://schemas.microsoft.com/office/word/2012/wordml" xmlns:w16se="http://schemas.microsoft.com/office/word/2015/wordml/symex" xmlns:wpg="http://schemas.microsoft.com/office/word/2010/wordprocessingGroup" xmlns:wpi="http://schemas.microsoft.com/office/word/2010/wordprocessingInk" xmlns:wne="http://schemas.microsoft.com/office/word/2006/wordml" xmlns:wps="http://schemas.microsoft.com/office/word/2010/wordprocessingShape" mc:Ignorable="w14 w15 w16se wp14">
+<w:endnotes xmlns:wpc="http://schemas.microsoft.com/office/word/2010/wordprocessingCanvas" xmlns:cx="http://schemas.microsoft.com/office/drawing/2014/chartex" xmlns:cx1="http://schemas.microsoft.com/office/drawing/2015/9/8/chartex" xmlns:cx2="http://schemas.microsoft.com/office/drawing/2015/10/21/chartex" xmlns:cx3="http://schemas.microsoft.com/office/drawing/2016/5/9/chartex" xmlns:cx4="http://schemas.microsoft.com/office/drawing/2016/5/10/chartex" xmlns:cx5="http://schemas.microsoft.com/office/drawing/2016/5/11/chartex" xmlns:cx6="http://schemas.microsoft.com/office/drawing/2016/5/12/chartex" xmlns:cx7="http://schemas.microsoft.com/office/drawing/2016/5/13/chartex" xmlns:cx8="http://schemas.microsoft.com/office/drawing/2016/5/14/chartex" xmlns:mc="http://schemas.openxmlformats.org/markup-compatibility/2006" xmlns:aink="http://schemas.microsoft.com/office/drawing/2016/ink" xmlns:am3d="http://schemas.microsoft.com/office/drawing/2017/model3d" xmlns:o="urn:schemas-microsoft-com:office:office" xmlns:oel="http://schemas.microsoft.com/office/2019/extlst" xmlns:r="http://schemas.openxmlformats.org/officeDocument/2006/relationships" xmlns:m="http://schemas.openxmlformats.org/officeDocument/2006/math" xmlns:v="urn:schemas-microsoft-com:vml" xmlns:wp14="http://schemas.microsoft.com/office/word/2010/wordprocessingDrawing" xmlns:wp="http://schemas.openxmlformats.org/drawingml/2006/wordprocessingDrawing" xmlns:w10="urn:schemas-microsoft-com:office:word" xmlns:w="http://schemas.openxmlformats.org/wordprocessingml/2006/main" xmlns:w14="http://schemas.microsoft.com/office/word/2010/wordml" xmlns:w15="http://schemas.microsoft.com/office/word/2012/wordml" xmlns:w16cex="http://schemas.microsoft.com/office/word/2018/wordml/cex" xmlns:w16cid="http://schemas.microsoft.com/office/word/2016/wordml/cid" xmlns:w16="http://schemas.microsoft.com/office/word/2018/wordml" xmlns:w16du="http://schemas.microsoft.com/office/word/2023/wordml/word16du" xmlns:w16sdtdh="http://schemas.microsoft.com/office/word/2020/wordml/sdtdatahash" xmlns:w16se="http://schemas.microsoft.com/office/word/2015/wordml/symex" xmlns:wpg="http://schemas.microsoft.com/office/word/2010/wordprocessingGroup" xmlns:wpi="http://schemas.microsoft.com/office/word/2010/wordprocessingInk" xmlns:wne="http://schemas.microsoft.com/office/word/2006/wordml" xmlns:wps="http://schemas.microsoft.com/office/word/2010/wordprocessingShape" mc:Ignorable="w14 w15 w16se w16cid w16 w16cex w16sdtdh w16du wp14">
   <w:endnote w:type="separator" w:id="-1">
     <w:p>
       <w:pPr>
@@ -2493,8 +1114,483 @@
 </w:endnotes>
 </file>
 
+<file path=word/footer1.xml><?xml version="1.0" encoding="utf-8"?>
+<w:ftr xmlns:wpc="http://schemas.microsoft.com/office/word/2010/wordprocessingCanvas" xmlns:cx="http://schemas.microsoft.com/office/drawing/2014/chartex" xmlns:cx1="http://schemas.microsoft.com/office/drawing/2015/9/8/chartex" xmlns:cx2="http://schemas.microsoft.com/office/drawing/2015/10/21/chartex" xmlns:cx3="http://schemas.microsoft.com/office/drawing/2016/5/9/chartex" xmlns:cx4="http://schemas.microsoft.com/office/drawing/2016/5/10/chartex" xmlns:cx5="http://schemas.microsoft.com/office/drawing/2016/5/11/chartex" xmlns:cx6="http://schemas.microsoft.com/office/drawing/2016/5/12/chartex" xmlns:cx7="http://schemas.microsoft.com/office/drawing/2016/5/13/chartex" xmlns:cx8="http://schemas.microsoft.com/office/drawing/2016/5/14/chartex" xmlns:mc="http://schemas.openxmlformats.org/markup-compatibility/2006" xmlns:aink="http://schemas.microsoft.com/office/drawing/2016/ink" xmlns:am3d="http://schemas.microsoft.com/office/drawing/2017/model3d" xmlns:o="urn:schemas-microsoft-com:office:office" xmlns:oel="http://schemas.microsoft.com/office/2019/extlst" xmlns:r="http://schemas.openxmlformats.org/officeDocument/2006/relationships" xmlns:m="http://schemas.openxmlformats.org/officeDocument/2006/math" xmlns:v="urn:schemas-microsoft-com:vml" xmlns:wp14="http://schemas.microsoft.com/office/word/2010/wordprocessingDrawing" xmlns:wp="http://schemas.openxmlformats.org/drawingml/2006/wordprocessingDrawing" xmlns:w10="urn:schemas-microsoft-com:office:word" xmlns:w="http://schemas.openxmlformats.org/wordprocessingml/2006/main" xmlns:w14="http://schemas.microsoft.com/office/word/2010/wordml" xmlns:w15="http://schemas.microsoft.com/office/word/2012/wordml" xmlns:w16cex="http://schemas.microsoft.com/office/word/2018/wordml/cex" xmlns:w16cid="http://schemas.microsoft.com/office/word/2016/wordml/cid" xmlns:w16="http://schemas.microsoft.com/office/word/2018/wordml" xmlns:w16du="http://schemas.microsoft.com/office/word/2023/wordml/word16du" xmlns:w16sdtdh="http://schemas.microsoft.com/office/word/2020/wordml/sdtdatahash" xmlns:w16se="http://schemas.microsoft.com/office/word/2015/wordml/symex" xmlns:wpg="http://schemas.microsoft.com/office/word/2010/wordprocessingGroup" xmlns:wpi="http://schemas.microsoft.com/office/word/2010/wordprocessingInk" xmlns:wne="http://schemas.microsoft.com/office/word/2006/wordml" xmlns:wps="http://schemas.microsoft.com/office/word/2010/wordprocessingShape" mc:Ignorable="w14 w15 w16se w16cid w16 w16cex w16sdtdh w16du wp14">
+  <w:p>
+    <w:pPr>
+      <w:pStyle w:val="Title"/>
+      <w:jc w:val="right"/>
+      <w:rPr>
+        <w:b/>
+        <w:bCs/>
+        <w:sz w:val="48"/>
+        <w:szCs w:val="48"/>
+        <w:rtl/>
+        <w:lang w:bidi="ar-EG"/>
+      </w:rPr>
+    </w:pPr>
+    <w:r>
+      <w:rPr>
+        <w:rFonts w:hint="cs"/>
+        <w:b/>
+        <w:bCs/>
+        <w:sz w:val="36"/>
+        <w:szCs w:val="36"/>
+        <w:rtl/>
+        <w:lang w:bidi="ar-EG"/>
+      </w:rPr>
+      <w:t>مس</w:t>
+    </w:r>
+    <w:r>
+      <w:rPr>
+        <w:rFonts w:hint="cs"/>
+        <w:b/>
+        <w:bCs/>
+        <w:sz w:val="36"/>
+        <w:szCs w:val="36"/>
+        <w:rtl/>
+        <w:lang w:bidi="ar-EG"/>
+      </w:rPr>
+      <w:t>ــ</w:t>
+    </w:r>
+    <w:r>
+      <w:rPr>
+        <w:rFonts w:hint="cs"/>
+        <w:b/>
+        <w:bCs/>
+        <w:sz w:val="36"/>
+        <w:szCs w:val="36"/>
+        <w:rtl/>
+        <w:lang w:bidi="ar-EG"/>
+      </w:rPr>
+      <w:t>اع</w:t>
+    </w:r>
+    <w:r>
+      <w:rPr>
+        <w:rFonts w:hint="cs"/>
+        <w:b/>
+        <w:bCs/>
+        <w:sz w:val="36"/>
+        <w:szCs w:val="36"/>
+        <w:rtl/>
+        <w:lang w:bidi="ar-EG"/>
+      </w:rPr>
+      <w:t>ــــ</w:t>
+    </w:r>
+    <w:r>
+      <w:rPr>
+        <w:rFonts w:hint="cs"/>
+        <w:b/>
+        <w:bCs/>
+        <w:sz w:val="36"/>
+        <w:szCs w:val="36"/>
+        <w:rtl/>
+        <w:lang w:bidi="ar-EG"/>
+      </w:rPr>
+      <w:t>د/ إس</w:t>
+    </w:r>
+    <w:r>
+      <w:rPr>
+        <w:rFonts w:hint="cs"/>
+        <w:b/>
+        <w:bCs/>
+        <w:sz w:val="36"/>
+        <w:szCs w:val="36"/>
+        <w:rtl/>
+        <w:lang w:bidi="ar-EG"/>
+      </w:rPr>
+      <w:t>ــــــــ</w:t>
+    </w:r>
+    <w:r>
+      <w:rPr>
+        <w:rFonts w:hint="cs"/>
+        <w:b/>
+        <w:bCs/>
+        <w:sz w:val="36"/>
+        <w:szCs w:val="36"/>
+        <w:rtl/>
+        <w:lang w:bidi="ar-EG"/>
+      </w:rPr>
+      <w:t>لام مح</w:t>
+    </w:r>
+    <w:r>
+      <w:rPr>
+        <w:rFonts w:hint="cs"/>
+        <w:b/>
+        <w:bCs/>
+        <w:sz w:val="36"/>
+        <w:szCs w:val="36"/>
+        <w:rtl/>
+        <w:lang w:bidi="ar-EG"/>
+      </w:rPr>
+      <w:t>ــــ</w:t>
+    </w:r>
+    <w:r>
+      <w:rPr>
+        <w:rFonts w:hint="cs"/>
+        <w:b/>
+        <w:bCs/>
+        <w:sz w:val="36"/>
+        <w:szCs w:val="36"/>
+        <w:rtl/>
+        <w:lang w:bidi="ar-EG"/>
+      </w:rPr>
+      <w:t xml:space="preserve">مد </w:t>
+    </w:r>
+    <w:proofErr w:type="spellStart"/>
+    <w:r>
+      <w:rPr>
+        <w:rFonts w:hint="cs"/>
+        <w:b/>
+        <w:bCs/>
+        <w:sz w:val="36"/>
+        <w:szCs w:val="36"/>
+        <w:rtl/>
+        <w:lang w:bidi="ar-EG"/>
+      </w:rPr>
+      <w:t>عبدالرسول</w:t>
+    </w:r>
+    <w:proofErr w:type="spellEnd"/>
+    <w:r>
+      <w:rPr>
+        <w:rFonts w:hint="cs"/>
+        <w:b/>
+        <w:bCs/>
+        <w:sz w:val="36"/>
+        <w:szCs w:val="36"/>
+        <w:rtl/>
+        <w:lang w:bidi="ar-EG"/>
+      </w:rPr>
+      <w:t xml:space="preserve"> النني</w:t>
+    </w:r>
+    <w:r>
+      <w:rPr>
+        <w:b/>
+        <w:bCs/>
+        <w:sz w:val="36"/>
+        <w:szCs w:val="36"/>
+        <w:rtl/>
+        <w:lang w:bidi="ar-EG"/>
+      </w:rPr>
+      <w:br/>
+    </w:r>
+    <w:r>
+      <w:rPr>
+        <w:rFonts w:hint="cs"/>
+        <w:b/>
+        <w:bCs/>
+        <w:sz w:val="36"/>
+        <w:szCs w:val="36"/>
+        <w:rtl/>
+        <w:lang w:bidi="ar-EG"/>
+      </w:rPr>
+      <w:t>س</w:t>
+    </w:r>
+    <w:r>
+      <w:rPr>
+        <w:rFonts w:hint="cs"/>
+        <w:b/>
+        <w:bCs/>
+        <w:sz w:val="36"/>
+        <w:szCs w:val="36"/>
+        <w:rtl/>
+        <w:lang w:bidi="ar-EG"/>
+      </w:rPr>
+      <w:t>ـ</w:t>
+    </w:r>
+    <w:r>
+      <w:rPr>
+        <w:rFonts w:hint="cs"/>
+        <w:b/>
+        <w:bCs/>
+        <w:sz w:val="36"/>
+        <w:szCs w:val="36"/>
+        <w:rtl/>
+        <w:lang w:bidi="ar-EG"/>
+      </w:rPr>
+      <w:t>ك</w:t>
+    </w:r>
+    <w:r>
+      <w:rPr>
+        <w:rFonts w:hint="cs"/>
+        <w:b/>
+        <w:bCs/>
+        <w:sz w:val="36"/>
+        <w:szCs w:val="36"/>
+        <w:rtl/>
+        <w:lang w:bidi="ar-EG"/>
+      </w:rPr>
+      <w:t>ـ</w:t>
+    </w:r>
+    <w:r>
+      <w:rPr>
+        <w:rFonts w:hint="cs"/>
+        <w:b/>
+        <w:bCs/>
+        <w:sz w:val="36"/>
+        <w:szCs w:val="36"/>
+        <w:rtl/>
+        <w:lang w:bidi="ar-EG"/>
+      </w:rPr>
+      <w:t>رت</w:t>
+    </w:r>
+    <w:r>
+      <w:rPr>
+        <w:rFonts w:hint="cs"/>
+        <w:b/>
+        <w:bCs/>
+        <w:sz w:val="36"/>
+        <w:szCs w:val="36"/>
+        <w:rtl/>
+        <w:lang w:bidi="ar-EG"/>
+      </w:rPr>
+      <w:t>ــ</w:t>
+    </w:r>
+    <w:r>
+      <w:rPr>
+        <w:rFonts w:hint="cs"/>
+        <w:b/>
+        <w:bCs/>
+        <w:sz w:val="36"/>
+        <w:szCs w:val="36"/>
+        <w:rtl/>
+        <w:lang w:bidi="ar-EG"/>
+      </w:rPr>
+      <w:t>ي</w:t>
+    </w:r>
+    <w:r>
+      <w:rPr>
+        <w:rFonts w:hint="cs"/>
+        <w:b/>
+        <w:bCs/>
+        <w:sz w:val="36"/>
+        <w:szCs w:val="36"/>
+        <w:rtl/>
+        <w:lang w:bidi="ar-EG"/>
+      </w:rPr>
+      <w:t>ـــ</w:t>
+    </w:r>
+    <w:r>
+      <w:rPr>
+        <w:rFonts w:hint="cs"/>
+        <w:b/>
+        <w:bCs/>
+        <w:sz w:val="36"/>
+        <w:szCs w:val="36"/>
+        <w:rtl/>
+        <w:lang w:bidi="ar-EG"/>
+      </w:rPr>
+      <w:t>ر م</w:t>
+    </w:r>
+    <w:r>
+      <w:rPr>
+        <w:rFonts w:hint="cs"/>
+        <w:b/>
+        <w:bCs/>
+        <w:sz w:val="36"/>
+        <w:szCs w:val="36"/>
+        <w:rtl/>
+        <w:lang w:bidi="ar-EG"/>
+      </w:rPr>
+      <w:t>ـ</w:t>
+    </w:r>
+    <w:r>
+      <w:rPr>
+        <w:rFonts w:hint="cs"/>
+        <w:b/>
+        <w:bCs/>
+        <w:sz w:val="36"/>
+        <w:szCs w:val="36"/>
+        <w:rtl/>
+        <w:lang w:bidi="ar-EG"/>
+      </w:rPr>
+      <w:t>ك</w:t>
+    </w:r>
+    <w:r>
+      <w:rPr>
+        <w:rFonts w:hint="cs"/>
+        <w:b/>
+        <w:bCs/>
+        <w:sz w:val="36"/>
+        <w:szCs w:val="36"/>
+        <w:rtl/>
+        <w:lang w:bidi="ar-EG"/>
+      </w:rPr>
+      <w:t>ـ</w:t>
+    </w:r>
+    <w:r>
+      <w:rPr>
+        <w:rFonts w:hint="cs"/>
+        <w:b/>
+        <w:bCs/>
+        <w:sz w:val="36"/>
+        <w:szCs w:val="36"/>
+        <w:rtl/>
+        <w:lang w:bidi="ar-EG"/>
+      </w:rPr>
+      <w:t>ت</w:t>
+    </w:r>
+    <w:r>
+      <w:rPr>
+        <w:rFonts w:hint="cs"/>
+        <w:b/>
+        <w:bCs/>
+        <w:sz w:val="36"/>
+        <w:szCs w:val="36"/>
+        <w:rtl/>
+        <w:lang w:bidi="ar-EG"/>
+      </w:rPr>
+      <w:t>ـ</w:t>
+    </w:r>
+    <w:r>
+      <w:rPr>
+        <w:rFonts w:hint="cs"/>
+        <w:b/>
+        <w:bCs/>
+        <w:sz w:val="36"/>
+        <w:szCs w:val="36"/>
+        <w:rtl/>
+        <w:lang w:bidi="ar-EG"/>
+      </w:rPr>
+      <w:t>ب ال</w:t>
+    </w:r>
+    <w:r>
+      <w:rPr>
+        <w:rFonts w:hint="cs"/>
+        <w:b/>
+        <w:bCs/>
+        <w:sz w:val="36"/>
+        <w:szCs w:val="36"/>
+        <w:rtl/>
+        <w:lang w:bidi="ar-EG"/>
+      </w:rPr>
+      <w:t>ـ</w:t>
+    </w:r>
+    <w:r>
+      <w:rPr>
+        <w:rFonts w:hint="cs"/>
+        <w:b/>
+        <w:bCs/>
+        <w:sz w:val="36"/>
+        <w:szCs w:val="36"/>
+        <w:rtl/>
+        <w:lang w:bidi="ar-EG"/>
+      </w:rPr>
+      <w:t>س</w:t>
+    </w:r>
+    <w:r>
+      <w:rPr>
+        <w:rFonts w:hint="cs"/>
+        <w:b/>
+        <w:bCs/>
+        <w:sz w:val="36"/>
+        <w:szCs w:val="36"/>
+        <w:rtl/>
+        <w:lang w:bidi="ar-EG"/>
+      </w:rPr>
+      <w:t>ـ</w:t>
+    </w:r>
+    <w:r>
+      <w:rPr>
+        <w:rFonts w:hint="cs"/>
+        <w:b/>
+        <w:bCs/>
+        <w:sz w:val="36"/>
+        <w:szCs w:val="36"/>
+        <w:rtl/>
+        <w:lang w:bidi="ar-EG"/>
+      </w:rPr>
+      <w:t>ي</w:t>
+    </w:r>
+    <w:r>
+      <w:rPr>
+        <w:rFonts w:hint="cs"/>
+        <w:b/>
+        <w:bCs/>
+        <w:sz w:val="36"/>
+        <w:szCs w:val="36"/>
+        <w:rtl/>
+        <w:lang w:bidi="ar-EG"/>
+      </w:rPr>
+      <w:t>ــ</w:t>
+    </w:r>
+    <w:r>
+      <w:rPr>
+        <w:rFonts w:hint="cs"/>
+        <w:b/>
+        <w:bCs/>
+        <w:sz w:val="36"/>
+        <w:szCs w:val="36"/>
+        <w:rtl/>
+        <w:lang w:bidi="ar-EG"/>
+      </w:rPr>
+      <w:t>د/ مدير الج</w:t>
+    </w:r>
+    <w:r>
+      <w:rPr>
+        <w:rFonts w:hint="cs"/>
+        <w:b/>
+        <w:bCs/>
+        <w:sz w:val="36"/>
+        <w:szCs w:val="36"/>
+        <w:rtl/>
+        <w:lang w:bidi="ar-EG"/>
+      </w:rPr>
+      <w:t>ــــــــ</w:t>
+    </w:r>
+    <w:r>
+      <w:rPr>
+        <w:rFonts w:hint="cs"/>
+        <w:b/>
+        <w:bCs/>
+        <w:sz w:val="36"/>
+        <w:szCs w:val="36"/>
+        <w:rtl/>
+        <w:lang w:bidi="ar-EG"/>
+      </w:rPr>
+      <w:t>ه</w:t>
+    </w:r>
+    <w:r>
+      <w:rPr>
+        <w:rFonts w:hint="cs"/>
+        <w:b/>
+        <w:bCs/>
+        <w:sz w:val="36"/>
+        <w:szCs w:val="36"/>
+        <w:rtl/>
+        <w:lang w:bidi="ar-EG"/>
+      </w:rPr>
+      <w:t>ــ</w:t>
+    </w:r>
+    <w:r>
+      <w:rPr>
+        <w:rFonts w:hint="cs"/>
+        <w:b/>
+        <w:bCs/>
+        <w:sz w:val="36"/>
+        <w:szCs w:val="36"/>
+        <w:rtl/>
+        <w:lang w:bidi="ar-EG"/>
+      </w:rPr>
+      <w:t>از</w:t>
+    </w:r>
+    <w:r>
+      <w:rPr>
+        <w:b/>
+        <w:bCs/>
+        <w:sz w:val="48"/>
+        <w:szCs w:val="48"/>
+        <w:rtl/>
+        <w:lang w:bidi="ar-EG"/>
+      </w:rPr>
+      <w:tab/>
+    </w:r>
+  </w:p>
+</w:ftr>
+</file>
+
 <file path=word/footnotes.xml><?xml version="1.0" encoding="utf-8"?>
-<w:footnotes xmlns:wpc="http://schemas.microsoft.com/office/word/2010/wordprocessingCanvas" xmlns:cx="http://schemas.microsoft.com/office/drawing/2014/chartex" xmlns:mc="http://schemas.openxmlformats.org/markup-compatibility/2006" xmlns:o="urn:schemas-microsoft-com:office:office" xmlns:r="http://schemas.openxmlformats.org/officeDocument/2006/relationships" xmlns:m="http://schemas.openxmlformats.org/officeDocument/2006/math" xmlns:v="urn:schemas-microsoft-com:vml" xmlns:wp14="http://schemas.microsoft.com/office/word/2010/wordprocessingDrawing" xmlns:wp="http://schemas.openxmlformats.org/drawingml/2006/wordprocessingDrawing" xmlns:w10="urn:schemas-microsoft-com:office:word" xmlns:w="http://schemas.openxmlformats.org/wordprocessingml/2006/main" xmlns:w14="http://schemas.microsoft.com/office/word/2010/wordml" xmlns:w15="http://schemas.microsoft.com/office/word/2012/wordml" xmlns:w16se="http://schemas.microsoft.com/office/word/2015/wordml/symex" xmlns:wpg="http://schemas.microsoft.com/office/word/2010/wordprocessingGroup" xmlns:wpi="http://schemas.microsoft.com/office/word/2010/wordprocessingInk" xmlns:wne="http://schemas.microsoft.com/office/word/2006/wordml" xmlns:wps="http://schemas.microsoft.com/office/word/2010/wordprocessingShape" mc:Ignorable="w14 w15 w16se wp14">
+<w:footnotes xmlns:wpc="http://schemas.microsoft.com/office/word/2010/wordprocessingCanvas" xmlns:cx="http://schemas.microsoft.com/office/drawing/2014/chartex" xmlns:cx1="http://schemas.microsoft.com/office/drawing/2015/9/8/chartex" xmlns:cx2="http://schemas.microsoft.com/office/drawing/2015/10/21/chartex" xmlns:cx3="http://schemas.microsoft.com/office/drawing/2016/5/9/chartex" xmlns:cx4="http://schemas.microsoft.com/office/drawing/2016/5/10/chartex" xmlns:cx5="http://schemas.microsoft.com/office/drawing/2016/5/11/chartex" xmlns:cx6="http://schemas.microsoft.com/office/drawing/2016/5/12/chartex" xmlns:cx7="http://schemas.microsoft.com/office/drawing/2016/5/13/chartex" xmlns:cx8="http://schemas.microsoft.com/office/drawing/2016/5/14/chartex" xmlns:mc="http://schemas.openxmlformats.org/markup-compatibility/2006" xmlns:aink="http://schemas.microsoft.com/office/drawing/2016/ink" xmlns:am3d="http://schemas.microsoft.com/office/drawing/2017/model3d" xmlns:o="urn:schemas-microsoft-com:office:office" xmlns:oel="http://schemas.microsoft.com/office/2019/extlst" xmlns:r="http://schemas.openxmlformats.org/officeDocument/2006/relationships" xmlns:m="http://schemas.openxmlformats.org/officeDocument/2006/math" xmlns:v="urn:schemas-microsoft-com:vml" xmlns:wp14="http://schemas.microsoft.com/office/word/2010/wordprocessingDrawing" xmlns:wp="http://schemas.openxmlformats.org/drawingml/2006/wordprocessingDrawing" xmlns:w10="urn:schemas-microsoft-com:office:word" xmlns:w="http://schemas.openxmlformats.org/wordprocessingml/2006/main" xmlns:w14="http://schemas.microsoft.com/office/word/2010/wordml" xmlns:w15="http://schemas.microsoft.com/office/word/2012/wordml" xmlns:w16cex="http://schemas.microsoft.com/office/word/2018/wordml/cex" xmlns:w16cid="http://schemas.microsoft.com/office/word/2016/wordml/cid" xmlns:w16="http://schemas.microsoft.com/office/word/2018/wordml" xmlns:w16du="http://schemas.microsoft.com/office/word/2023/wordml/word16du" xmlns:w16sdtdh="http://schemas.microsoft.com/office/word/2020/wordml/sdtdatahash" xmlns:w16se="http://schemas.microsoft.com/office/word/2015/wordml/symex" xmlns:wpg="http://schemas.microsoft.com/office/word/2010/wordprocessingGroup" xmlns:wpi="http://schemas.microsoft.com/office/word/2010/wordprocessingInk" xmlns:wne="http://schemas.microsoft.com/office/word/2006/wordml" xmlns:wps="http://schemas.microsoft.com/office/word/2010/wordprocessingShape" mc:Ignorable="w14 w15 w16se w16cid w16 w16cex w16sdtdh w16du wp14">
   <w:footnote w:type="separator" w:id="-1">
     <w:p>
       <w:pPr>
@@ -2519,7 +1615,7 @@
 </file>
 
 <file path=word/numbering.xml><?xml version="1.0" encoding="utf-8"?>
-<w:numbering xmlns:wpc="http://schemas.microsoft.com/office/word/2010/wordprocessingCanvas" xmlns:cx="http://schemas.microsoft.com/office/drawing/2014/chartex" xmlns:mc="http://schemas.openxmlformats.org/markup-compatibility/2006" xmlns:o="urn:schemas-microsoft-com:office:office" xmlns:r="http://schemas.openxmlformats.org/officeDocument/2006/relationships" xmlns:m="http://schemas.openxmlformats.org/officeDocument/2006/math" xmlns:v="urn:schemas-microsoft-com:vml" xmlns:wp14="http://schemas.microsoft.com/office/word/2010/wordprocessingDrawing" xmlns:wp="http://schemas.openxmlformats.org/drawingml/2006/wordprocessingDrawing" xmlns:w10="urn:schemas-microsoft-com:office:word" xmlns:w="http://schemas.openxmlformats.org/wordprocessingml/2006/main" xmlns:w14="http://schemas.microsoft.com/office/word/2010/wordml" xmlns:w15="http://schemas.microsoft.com/office/word/2012/wordml" xmlns:w16se="http://schemas.microsoft.com/office/word/2015/wordml/symex" xmlns:wpg="http://schemas.microsoft.com/office/word/2010/wordprocessingGroup" xmlns:wpi="http://schemas.microsoft.com/office/word/2010/wordprocessingInk" xmlns:wne="http://schemas.microsoft.com/office/word/2006/wordml" xmlns:wps="http://schemas.microsoft.com/office/word/2010/wordprocessingShape" mc:Ignorable="w14 w15 w16se wp14">
+<w:numbering xmlns:wpc="http://schemas.microsoft.com/office/word/2010/wordprocessingCanvas" xmlns:cx="http://schemas.microsoft.com/office/drawing/2014/chartex" xmlns:cx1="http://schemas.microsoft.com/office/drawing/2015/9/8/chartex" xmlns:cx2="http://schemas.microsoft.com/office/drawing/2015/10/21/chartex" xmlns:cx3="http://schemas.microsoft.com/office/drawing/2016/5/9/chartex" xmlns:cx4="http://schemas.microsoft.com/office/drawing/2016/5/10/chartex" xmlns:cx5="http://schemas.microsoft.com/office/drawing/2016/5/11/chartex" xmlns:cx6="http://schemas.microsoft.com/office/drawing/2016/5/12/chartex" xmlns:cx7="http://schemas.microsoft.com/office/drawing/2016/5/13/chartex" xmlns:cx8="http://schemas.microsoft.com/office/drawing/2016/5/14/chartex" xmlns:mc="http://schemas.openxmlformats.org/markup-compatibility/2006" xmlns:aink="http://schemas.microsoft.com/office/drawing/2016/ink" xmlns:am3d="http://schemas.microsoft.com/office/drawing/2017/model3d" xmlns:o="urn:schemas-microsoft-com:office:office" xmlns:oel="http://schemas.microsoft.com/office/2019/extlst" xmlns:r="http://schemas.openxmlformats.org/officeDocument/2006/relationships" xmlns:m="http://schemas.openxmlformats.org/officeDocument/2006/math" xmlns:v="urn:schemas-microsoft-com:vml" xmlns:wp14="http://schemas.microsoft.com/office/word/2010/wordprocessingDrawing" xmlns:wp="http://schemas.openxmlformats.org/drawingml/2006/wordprocessingDrawing" xmlns:w10="urn:schemas-microsoft-com:office:word" xmlns:w="http://schemas.openxmlformats.org/wordprocessingml/2006/main" xmlns:w14="http://schemas.microsoft.com/office/word/2010/wordml" xmlns:w15="http://schemas.microsoft.com/office/word/2012/wordml" xmlns:w16cex="http://schemas.microsoft.com/office/word/2018/wordml/cex" xmlns:w16cid="http://schemas.microsoft.com/office/word/2016/wordml/cid" xmlns:w16="http://schemas.microsoft.com/office/word/2018/wordml" xmlns:w16du="http://schemas.microsoft.com/office/word/2023/wordml/word16du" xmlns:w16sdtdh="http://schemas.microsoft.com/office/word/2020/wordml/sdtdatahash" xmlns:w16se="http://schemas.microsoft.com/office/word/2015/wordml/symex" xmlns:wpg="http://schemas.microsoft.com/office/word/2010/wordprocessingGroup" xmlns:wpi="http://schemas.microsoft.com/office/word/2010/wordprocessingInk" xmlns:wne="http://schemas.microsoft.com/office/word/2006/wordml" xmlns:wps="http://schemas.microsoft.com/office/word/2010/wordprocessingShape" mc:Ignorable="w14 w15 w16se w16cid w16 w16cex w16sdtdh w16du wp14">
   <w:abstractNum w:abstractNumId="0" w15:restartNumberingAfterBreak="0">
     <w:nsid w:val="011D58FE"/>
     <w:multiLevelType w:val="hybridMultilevel"/>
@@ -5405,104 +4501,104 @@
       </w:pPr>
     </w:lvl>
   </w:abstractNum>
-  <w:num w:numId="1">
+  <w:num w:numId="1" w16cid:durableId="904338103">
     <w:abstractNumId w:val="21"/>
   </w:num>
-  <w:num w:numId="2">
+  <w:num w:numId="2" w16cid:durableId="556093663">
     <w:abstractNumId w:val="12"/>
   </w:num>
-  <w:num w:numId="3">
+  <w:num w:numId="3" w16cid:durableId="317540300">
     <w:abstractNumId w:val="13"/>
   </w:num>
-  <w:num w:numId="4">
+  <w:num w:numId="4" w16cid:durableId="1925533938">
     <w:abstractNumId w:val="11"/>
   </w:num>
-  <w:num w:numId="5">
+  <w:num w:numId="5" w16cid:durableId="1663848502">
     <w:abstractNumId w:val="3"/>
   </w:num>
-  <w:num w:numId="6">
+  <w:num w:numId="6" w16cid:durableId="130102575">
     <w:abstractNumId w:val="24"/>
   </w:num>
-  <w:num w:numId="7">
+  <w:num w:numId="7" w16cid:durableId="1628244967">
     <w:abstractNumId w:val="7"/>
   </w:num>
-  <w:num w:numId="8">
+  <w:num w:numId="8" w16cid:durableId="1675571261">
     <w:abstractNumId w:val="25"/>
   </w:num>
-  <w:num w:numId="9">
+  <w:num w:numId="9" w16cid:durableId="1089161688">
     <w:abstractNumId w:val="4"/>
   </w:num>
-  <w:num w:numId="10">
+  <w:num w:numId="10" w16cid:durableId="1326934106">
     <w:abstractNumId w:val="22"/>
   </w:num>
-  <w:num w:numId="11">
+  <w:num w:numId="11" w16cid:durableId="717823599">
     <w:abstractNumId w:val="10"/>
   </w:num>
-  <w:num w:numId="12">
+  <w:num w:numId="12" w16cid:durableId="145099660">
     <w:abstractNumId w:val="8"/>
   </w:num>
-  <w:num w:numId="13">
+  <w:num w:numId="13" w16cid:durableId="1506164725">
     <w:abstractNumId w:val="30"/>
   </w:num>
-  <w:num w:numId="14">
+  <w:num w:numId="14" w16cid:durableId="334570997">
     <w:abstractNumId w:val="9"/>
   </w:num>
-  <w:num w:numId="15">
+  <w:num w:numId="15" w16cid:durableId="1159076223">
     <w:abstractNumId w:val="26"/>
   </w:num>
-  <w:num w:numId="16">
+  <w:num w:numId="16" w16cid:durableId="265891723">
     <w:abstractNumId w:val="1"/>
   </w:num>
-  <w:num w:numId="17">
+  <w:num w:numId="17" w16cid:durableId="1737556105">
     <w:abstractNumId w:val="6"/>
   </w:num>
-  <w:num w:numId="18">
+  <w:num w:numId="18" w16cid:durableId="2095658803">
     <w:abstractNumId w:val="5"/>
   </w:num>
-  <w:num w:numId="19">
+  <w:num w:numId="19" w16cid:durableId="1590887051">
     <w:abstractNumId w:val="23"/>
   </w:num>
-  <w:num w:numId="20">
+  <w:num w:numId="20" w16cid:durableId="2116359027">
     <w:abstractNumId w:val="17"/>
   </w:num>
-  <w:num w:numId="21">
+  <w:num w:numId="21" w16cid:durableId="55474621">
     <w:abstractNumId w:val="29"/>
   </w:num>
-  <w:num w:numId="22">
+  <w:num w:numId="22" w16cid:durableId="1607271266">
     <w:abstractNumId w:val="27"/>
   </w:num>
-  <w:num w:numId="23">
+  <w:num w:numId="23" w16cid:durableId="277686624">
     <w:abstractNumId w:val="14"/>
   </w:num>
-  <w:num w:numId="24">
+  <w:num w:numId="24" w16cid:durableId="521625179">
     <w:abstractNumId w:val="2"/>
   </w:num>
-  <w:num w:numId="25">
+  <w:num w:numId="25" w16cid:durableId="431048617">
     <w:abstractNumId w:val="15"/>
   </w:num>
-  <w:num w:numId="26">
+  <w:num w:numId="26" w16cid:durableId="1013265709">
     <w:abstractNumId w:val="16"/>
   </w:num>
-  <w:num w:numId="27">
+  <w:num w:numId="27" w16cid:durableId="1327784750">
     <w:abstractNumId w:val="0"/>
   </w:num>
-  <w:num w:numId="28">
+  <w:num w:numId="28" w16cid:durableId="1394427272">
     <w:abstractNumId w:val="18"/>
   </w:num>
-  <w:num w:numId="29">
+  <w:num w:numId="29" w16cid:durableId="1658147928">
     <w:abstractNumId w:val="19"/>
   </w:num>
-  <w:num w:numId="30">
+  <w:num w:numId="30" w16cid:durableId="377976122">
     <w:abstractNumId w:val="28"/>
   </w:num>
-  <w:num w:numId="31">
+  <w:num w:numId="31" w16cid:durableId="74597421">
     <w:abstractNumId w:val="20"/>
   </w:num>
 </w:numbering>
 </file>
 
 <file path=word/styles.xml><?xml version="1.0" encoding="utf-8"?>
-<w:styles xmlns:mc="http://schemas.openxmlformats.org/markup-compatibility/2006" xmlns:r="http://schemas.openxmlformats.org/officeDocument/2006/relationships" xmlns:w="http://schemas.openxmlformats.org/wordprocessingml/2006/main" xmlns:w14="http://schemas.microsoft.com/office/word/2010/wordml" xmlns:w15="http://schemas.microsoft.com/office/word/2012/wordml" xmlns:w16se="http://schemas.microsoft.com/office/word/2015/wordml/symex" mc:Ignorable="w14 w15 w16se">
+<w:styles xmlns:mc="http://schemas.openxmlformats.org/markup-compatibility/2006" xmlns:r="http://schemas.openxmlformats.org/officeDocument/2006/relationships" xmlns:w="http://schemas.openxmlformats.org/wordprocessingml/2006/main" xmlns:w14="http://schemas.microsoft.com/office/word/2010/wordml" xmlns:w15="http://schemas.microsoft.com/office/word/2012/wordml" xmlns:w16cex="http://schemas.microsoft.com/office/word/2018/wordml/cex" xmlns:w16cid="http://schemas.microsoft.com/office/word/2016/wordml/cid" xmlns:w16="http://schemas.microsoft.com/office/word/2018/wordml" xmlns:w16du="http://schemas.microsoft.com/office/word/2023/wordml/word16du" xmlns:w16sdtdh="http://schemas.microsoft.com/office/word/2020/wordml/sdtdatahash" xmlns:w16se="http://schemas.microsoft.com/office/word/2015/wordml/symex" mc:Ignorable="w14 w15 w16se w16cid w16 w16cex w16sdtdh w16du">
   <w:docDefaults>
     <w:rPrDefault>
       <w:rPr>
@@ -5518,7 +4614,7 @@
       </w:pPr>
     </w:pPrDefault>
   </w:docDefaults>
-  <w:latentStyles w:defLockedState="0" w:defUIPriority="99" w:defSemiHidden="0" w:defUnhideWhenUsed="0" w:defQFormat="0" w:count="371">
+  <w:latentStyles w:defLockedState="0" w:defUIPriority="99" w:defSemiHidden="0" w:defUnhideWhenUsed="0" w:defQFormat="0" w:count="376">
     <w:lsdException w:name="Normal" w:uiPriority="0" w:qFormat="1"/>
     <w:lsdException w:name="heading 1" w:uiPriority="9" w:qFormat="1"/>
     <w:lsdException w:name="heading 2" w:semiHidden="1" w:uiPriority="9" w:unhideWhenUsed="1" w:qFormat="1"/>
@@ -5890,6 +4986,11 @@
     <w:lsdException w:name="List Table 5 Dark Accent 6" w:uiPriority="50"/>
     <w:lsdException w:name="List Table 6 Colorful Accent 6" w:uiPriority="51"/>
     <w:lsdException w:name="List Table 7 Colorful Accent 6" w:uiPriority="52"/>
+    <w:lsdException w:name="Mention" w:semiHidden="1" w:unhideWhenUsed="1"/>
+    <w:lsdException w:name="Smart Hyperlink" w:semiHidden="1" w:unhideWhenUsed="1"/>
+    <w:lsdException w:name="Hashtag" w:semiHidden="1" w:unhideWhenUsed="1"/>
+    <w:lsdException w:name="Unresolved Mention" w:semiHidden="1" w:unhideWhenUsed="1"/>
+    <w:lsdException w:name="Smart Link" w:semiHidden="1" w:unhideWhenUsed="1"/>
   </w:latentStyles>
   <w:style w:type="paragraph" w:default="1" w:styleId="Normal">
     <w:name w:val="Normal"/>
@@ -6038,6 +5139,58 @@
     <w:rsid w:val="00CC00C3"/>
     <w:rPr>
       <w:color w:val="808080"/>
+    </w:rPr>
+  </w:style>
+  <w:style w:type="paragraph" w:styleId="Title">
+    <w:name w:val="Title"/>
+    <w:basedOn w:val="Normal"/>
+    <w:next w:val="Normal"/>
+    <w:link w:val="TitleChar"/>
+    <w:uiPriority w:val="10"/>
+    <w:qFormat/>
+    <w:rsid w:val="00E15714"/>
+    <w:pPr>
+      <w:spacing w:after="0" w:line="240" w:lineRule="auto"/>
+      <w:contextualSpacing/>
+    </w:pPr>
+    <w:rPr>
+      <w:rFonts w:asciiTheme="majorHAnsi" w:eastAsiaTheme="majorEastAsia" w:hAnsiTheme="majorHAnsi" w:cstheme="majorBidi"/>
+      <w:spacing w:val="-10"/>
+      <w:kern w:val="28"/>
+      <w:sz w:val="56"/>
+      <w:szCs w:val="56"/>
+    </w:rPr>
+  </w:style>
+  <w:style w:type="character" w:customStyle="1" w:styleId="TitleChar">
+    <w:name w:val="Title Char"/>
+    <w:basedOn w:val="DefaultParagraphFont"/>
+    <w:link w:val="Title"/>
+    <w:uiPriority w:val="10"/>
+    <w:rsid w:val="00E15714"/>
+    <w:rPr>
+      <w:rFonts w:asciiTheme="majorHAnsi" w:eastAsiaTheme="majorEastAsia" w:hAnsiTheme="majorHAnsi" w:cstheme="majorBidi"/>
+      <w:spacing w:val="-10"/>
+      <w:kern w:val="28"/>
+      <w:sz w:val="56"/>
+      <w:szCs w:val="56"/>
+    </w:rPr>
+  </w:style>
+  <w:style w:type="paragraph" w:customStyle="1" w:styleId="StrongPar">
+    <w:name w:val="Strong Par"/>
+    <w:basedOn w:val="Normal"/>
+    <w:qFormat/>
+    <w:rsid w:val="00046284"/>
+    <w:pPr>
+      <w:spacing w:after="0" w:line="240" w:lineRule="auto"/>
+      <w:jc w:val="center"/>
+    </w:pPr>
+    <w:rPr>
+      <w:rFonts w:ascii="Arial" w:hAnsi="Arial"/>
+      <w:b/>
+      <w:bCs/>
+      <w:sz w:val="32"/>
+      <w:szCs w:val="30"/>
+      <w:lang w:bidi="ar-EG"/>
     </w:rPr>
   </w:style>
 </w:styles>

</xml_diff>

<commit_message>
another working version الحمد لله
</commit_message>
<xml_diff>
--- a/pdf/templates/movements.docx
+++ b/pdf/templates/movements.docx
@@ -334,14 +334,14 @@
         <w:tblStyle w:val="TableGrid"/>
         <w:bidiVisual/>
         <w:tblW w:w="0" w:type="auto"/>
-        <w:tblInd w:w="-40" w:type="dxa"/>
+        <w:tblInd w:w="-178" w:type="dxa"/>
         <w:tblLayout w:type="fixed"/>
         <w:tblLook w:val="04A0" w:firstRow="1" w:lastRow="0" w:firstColumn="1" w:lastColumn="0" w:noHBand="0" w:noVBand="1"/>
       </w:tblPr>
       <w:tblGrid>
-        <w:gridCol w:w="758"/>
-        <w:gridCol w:w="1350"/>
-        <w:gridCol w:w="3330"/>
+        <w:gridCol w:w="712"/>
+        <w:gridCol w:w="1171"/>
+        <w:gridCol w:w="3693"/>
         <w:gridCol w:w="1890"/>
         <w:gridCol w:w="1980"/>
         <w:gridCol w:w="1165"/>
@@ -349,7 +349,7 @@
       <w:tr>
         <w:tc>
           <w:tcPr>
-            <w:tcW w:w="758" w:type="dxa"/>
+            <w:tcW w:w="712" w:type="dxa"/>
             <w:vMerge w:val="restart"/>
             <w:tcBorders>
               <w:top w:val="single" w:sz="4" w:space="0" w:color="auto"/>
@@ -388,7 +388,7 @@
         </w:tc>
         <w:tc>
           <w:tcPr>
-            <w:tcW w:w="1350" w:type="dxa"/>
+            <w:tcW w:w="1171" w:type="dxa"/>
             <w:vMerge w:val="restart"/>
             <w:tcBorders>
               <w:top w:val="single" w:sz="4" w:space="0" w:color="auto"/>
@@ -427,7 +427,7 @@
         </w:tc>
         <w:tc>
           <w:tcPr>
-            <w:tcW w:w="3330" w:type="dxa"/>
+            <w:tcW w:w="3693" w:type="dxa"/>
             <w:vMerge w:val="restart"/>
             <w:tcBorders>
               <w:top w:val="single" w:sz="4" w:space="0" w:color="auto"/>
@@ -564,7 +564,7 @@
         </w:trPr>
         <w:tc>
           <w:tcPr>
-            <w:tcW w:w="758" w:type="dxa"/>
+            <w:tcW w:w="712" w:type="dxa"/>
             <w:vMerge/>
             <w:tcBorders>
               <w:top w:val="single" w:sz="4" w:space="0" w:color="auto"/>
@@ -590,7 +590,7 @@
         </w:tc>
         <w:tc>
           <w:tcPr>
-            <w:tcW w:w="1350" w:type="dxa"/>
+            <w:tcW w:w="1171" w:type="dxa"/>
             <w:vMerge/>
             <w:tcBorders>
               <w:top w:val="single" w:sz="4" w:space="0" w:color="auto"/>
@@ -616,7 +616,7 @@
         </w:tc>
         <w:tc>
           <w:tcPr>
-            <w:tcW w:w="3330" w:type="dxa"/>
+            <w:tcW w:w="3693" w:type="dxa"/>
             <w:vMerge/>
             <w:tcBorders>
               <w:top w:val="single" w:sz="4" w:space="0" w:color="auto"/>
@@ -749,7 +749,7 @@
         </w:trPr>
         <w:tc>
           <w:tcPr>
-            <w:tcW w:w="758" w:type="dxa"/>
+            <w:tcW w:w="712" w:type="dxa"/>
             <w:tcBorders>
               <w:top w:val="single" w:sz="4" w:space="0" w:color="auto"/>
               <w:left w:val="single" w:sz="4" w:space="0" w:color="auto"/>
@@ -784,7 +784,7 @@
         </w:tc>
         <w:tc>
           <w:tcPr>
-            <w:tcW w:w="1350" w:type="dxa"/>
+            <w:tcW w:w="1171" w:type="dxa"/>
             <w:tcBorders>
               <w:top w:val="single" w:sz="4" w:space="0" w:color="auto"/>
               <w:left w:val="single" w:sz="4" w:space="0" w:color="auto"/>
@@ -811,7 +811,7 @@
         </w:tc>
         <w:tc>
           <w:tcPr>
-            <w:tcW w:w="3330" w:type="dxa"/>
+            <w:tcW w:w="3693" w:type="dxa"/>
             <w:tcBorders>
               <w:top w:val="single" w:sz="4" w:space="0" w:color="auto"/>
               <w:left w:val="single" w:sz="4" w:space="0" w:color="auto"/>
@@ -823,26 +823,12 @@
           </w:tcPr>
           <w:p>
             <w:pPr>
-              <w:jc w:val="center"/>
-              <w:rPr>
-                <w:b/>
-                <w:bCs/>
-                <w:noProof/>
-                <w:sz w:val="32"/>
-                <w:szCs w:val="32"/>
+              <w:pStyle w:val="StrongParSmall"/>
+              <w:rPr>
                 <w:rtl/>
-                <w:lang w:bidi="ar-EG"/>
               </w:rPr>
             </w:pPr>
             <w:r>
-              <w:rPr>
-                <w:b/>
-                <w:bCs/>
-                <w:noProof/>
-                <w:sz w:val="32"/>
-                <w:szCs w:val="32"/>
-                <w:lang w:bidi="ar-EG"/>
-              </w:rPr>
               <w:t>$NAME$</w:t>
             </w:r>
           </w:p>
@@ -941,29 +927,20 @@
     </w:tbl>
     <w:p>
       <w:pPr>
+        <w:pStyle w:val="SpaceStyle"/>
         <w:rPr>
-          <w:rFonts w:ascii="Simplified Arabic" w:hAnsi="Simplified Arabic" w:cs="Simplified Arabic"/>
-          <w:b/>
-          <w:bCs/>
-          <w:sz w:val="26"/>
-          <w:szCs w:val="26"/>
-          <w:u w:val="single"/>
-        </w:rPr>
-      </w:pPr>
-    </w:p>
-    <w:p>
-      <w:pPr>
-        <w:spacing w:after="0" w:line="240" w:lineRule="auto"/>
-        <w:rPr>
-          <w:b/>
-          <w:bCs/>
           <w:noProof/>
-          <w:sz w:val="38"/>
-          <w:szCs w:val="38"/>
-          <w:u w:val="single"/>
           <w:lang w:val="en-GB" w:bidi="ar-EG"/>
         </w:rPr>
       </w:pPr>
+      <w:r>
+        <w:rPr>
+          <w:noProof/>
+          <w:lang w:val="en-GB" w:bidi="ar-EG"/>
+        </w:rPr>
+        <w:br/>
+        <w:t>$space$</w:t>
+      </w:r>
     </w:p>
     <w:tbl>
       <w:tblPr>
@@ -1010,7 +987,7 @@
                 <w:rtl/>
                 <w:lang w:bidi="ar-EG"/>
               </w:rPr>
-              <w:t xml:space="preserve">التوقيع </w:t>
+              <w:t>التوقيع</w:t>
             </w:r>
             <w:r>
               <w:rPr>
@@ -1020,7 +997,7 @@
                 <w:szCs w:val="24"/>
                 <w:lang w:bidi="ar-EG"/>
               </w:rPr>
-              <w:t xml:space="preserve">($SIGN$)   </w:t>
+              <w:t xml:space="preserve">   </w:t>
             </w:r>
           </w:p>
           <w:p>
@@ -4593,7 +4570,7 @@
   <w:style w:type="paragraph" w:default="1" w:styleId="Normal">
     <w:name w:val="Normal"/>
     <w:qFormat/>
-    <w:rsid w:val="00224219"/>
+    <w:rsid w:val="004876F7"/>
     <w:pPr>
       <w:bidi/>
     </w:pPr>
@@ -4789,6 +4766,30 @@
       <w:sz w:val="32"/>
       <w:szCs w:val="30"/>
       <w:lang w:bidi="ar-EG"/>
+    </w:rPr>
+  </w:style>
+  <w:style w:type="paragraph" w:customStyle="1" w:styleId="StrongParSmall">
+    <w:name w:val="Strong Par Small"/>
+    <w:basedOn w:val="StrongPar"/>
+    <w:qFormat/>
+    <w:rsid w:val="00676CCF"/>
+    <w:rPr>
+      <w:bCs w:val="0"/>
+      <w:noProof/>
+      <w:sz w:val="28"/>
+      <w:szCs w:val="32"/>
+    </w:rPr>
+  </w:style>
+  <w:style w:type="paragraph" w:customStyle="1" w:styleId="SpaceStyle">
+    <w:name w:val="Space Style"/>
+    <w:basedOn w:val="Normal"/>
+    <w:qFormat/>
+    <w:rsid w:val="004876F7"/>
+    <w:rPr>
+      <w:rFonts w:asciiTheme="majorBidi" w:hAnsiTheme="majorBidi" w:cs="Simplified Arabic"/>
+      <w:bCs/>
+      <w:sz w:val="18"/>
+      <w:szCs w:val="26"/>
     </w:rPr>
   </w:style>
 </w:styles>

</xml_diff>

<commit_message>
vacations extensions now working الحمد لله
</commit_message>
<xml_diff>
--- a/pdf/templates/movements.docx
+++ b/pdf/templates/movements.docx
@@ -142,7 +142,7 @@
                 <w:u w:val="single"/>
                 <w:lang w:bidi="ar-EG"/>
               </w:rPr>
-              <w:t>$DATE_AR$</w:t>
+              <w:t>$TOD_AR$</w:t>
             </w:r>
           </w:p>
           <w:p>
@@ -188,6 +188,7 @@
           <w:p>
             <w:pPr>
               <w:pStyle w:val="Header"/>
+              <w:bidi w:val="0"/>
               <w:jc w:val="center"/>
               <w:rPr>
                 <w:rtl/>
@@ -260,7 +261,32 @@
           <w:rtl/>
           <w:lang w:bidi="ar-EG"/>
         </w:rPr>
-        <w:t>يومية تحركات عن يوم (</w:t>
+        <w:t xml:space="preserve">يومية </w:t>
+      </w:r>
+      <w:r>
+        <w:rPr>
+          <w:rFonts w:ascii="Simplified Arabic" w:hAnsi="Simplified Arabic" w:cs="Simplified Arabic"/>
+          <w:b/>
+          <w:bCs/>
+          <w:sz w:val="40"/>
+          <w:szCs w:val="40"/>
+          <w:u w:val="single"/>
+          <w:lang w:bidi="ar-EG"/>
+        </w:rPr>
+        <w:t>$DOC_TYP$</w:t>
+      </w:r>
+      <w:r>
+        <w:rPr>
+          <w:rFonts w:ascii="Simplified Arabic" w:hAnsi="Simplified Arabic" w:cs="Simplified Arabic" w:hint="cs"/>
+          <w:b/>
+          <w:bCs/>
+          <w:sz w:val="40"/>
+          <w:szCs w:val="40"/>
+          <w:u w:val="single"/>
+          <w:rtl/>
+          <w:lang w:bidi="ar-EG"/>
+        </w:rPr>
+        <w:t xml:space="preserve"> عن يوم (</w:t>
       </w:r>
       <w:r>
         <w:rPr>

</xml_diff>